<commit_message>
Indice de contenido en informe final
</commit_message>
<xml_diff>
--- a/informe_final/Informe final.docx
+++ b/informe_final/Informe final.docx
@@ -1,8 +1,11 @@
 
 <file path=word/document.xml><?xml version="1.0" encoding="utf-8"?>
-<w:document xmlns:wpc="http://schemas.microsoft.com/office/word/2010/wordprocessingCanvas" xmlns:cx="http://schemas.microsoft.com/office/drawing/2014/chartex" xmlns:cx1="http://schemas.microsoft.com/office/drawing/2015/9/8/chartex" xmlns:cx2="http://schemas.microsoft.com/office/drawing/2015/10/21/chartex" xmlns:cx3="http://schemas.microsoft.com/office/drawing/2016/5/9/chartex" xmlns:cx4="http://schemas.microsoft.com/office/drawing/2016/5/10/chartex" xmlns:cx5="http://schemas.microsoft.com/office/drawing/2016/5/11/chartex" xmlns:cx6="http://schemas.microsoft.com/office/drawing/2016/5/12/chartex" xmlns:cx7="http://schemas.microsoft.com/office/drawing/2016/5/13/chartex" xmlns:cx8="http://schemas.microsoft.com/office/drawing/2016/5/14/chartex" xmlns:mc="http://schemas.openxmlformats.org/markup-compatibility/2006" xmlns:aink="http://schemas.microsoft.com/office/drawing/2016/ink" xmlns:am3d="http://schemas.microsoft.com/office/drawing/2017/model3d" xmlns:o="urn:schemas-microsoft-com:office:office" xmlns:r="http://schemas.openxmlformats.org/officeDocument/2006/relationships" xmlns:m="http://schemas.openxmlformats.org/officeDocument/2006/math" xmlns:v="urn:schemas-microsoft-com:vml" xmlns:wp14="http://schemas.microsoft.com/office/word/2010/wordprocessingDrawing" xmlns:wp="http://schemas.openxmlformats.org/drawingml/2006/wordprocessingDrawing" xmlns:w10="urn:schemas-microsoft-com:office:word" xmlns:w="http://schemas.openxmlformats.org/wordprocessingml/2006/main" xmlns:w14="http://schemas.microsoft.com/office/word/2010/wordml" xmlns:w15="http://schemas.microsoft.com/office/word/2012/wordml" xmlns:w16cid="http://schemas.microsoft.com/office/word/2016/wordml/cid" xmlns:w16se="http://schemas.microsoft.com/office/word/2015/wordml/symex" xmlns:wpg="http://schemas.microsoft.com/office/word/2010/wordprocessingGroup" xmlns:wpi="http://schemas.microsoft.com/office/word/2010/wordprocessingInk" xmlns:wne="http://schemas.microsoft.com/office/word/2006/wordml" xmlns:wps="http://schemas.microsoft.com/office/word/2010/wordprocessingShape" mc:Ignorable="w14 w15 w16se w16cid wp14">
+<w:document xmlns:wpc="http://schemas.microsoft.com/office/word/2010/wordprocessingCanvas" xmlns:cx="http://schemas.microsoft.com/office/drawing/2014/chartex" xmlns:mc="http://schemas.openxmlformats.org/markup-compatibility/2006" xmlns:o="urn:schemas-microsoft-com:office:office" xmlns:r="http://schemas.openxmlformats.org/officeDocument/2006/relationships" xmlns:m="http://schemas.openxmlformats.org/officeDocument/2006/math" xmlns:v="urn:schemas-microsoft-com:vml" xmlns:wp14="http://schemas.microsoft.com/office/word/2010/wordprocessingDrawing" xmlns:wp="http://schemas.openxmlformats.org/drawingml/2006/wordprocessingDrawing" xmlns:w10="urn:schemas-microsoft-com:office:word" xmlns:w="http://schemas.openxmlformats.org/wordprocessingml/2006/main" xmlns:w14="http://schemas.microsoft.com/office/word/2010/wordml" xmlns:w15="http://schemas.microsoft.com/office/word/2012/wordml" xmlns:w16se="http://schemas.microsoft.com/office/word/2015/wordml/symex" xmlns:wpg="http://schemas.microsoft.com/office/word/2010/wordprocessingGroup" xmlns:wpi="http://schemas.microsoft.com/office/word/2010/wordprocessingInk" xmlns:wne="http://schemas.microsoft.com/office/word/2006/wordml" xmlns:wps="http://schemas.microsoft.com/office/word/2010/wordprocessingShape" mc:Ignorable="w14 w15 w16se wp14">
   <w:body>
     <w:p>
+      <w:pPr>
+        <w:jc w:val="center"/>
+      </w:pPr>
       <w:r>
         <w:rPr>
           <w:noProof/>
@@ -54,6 +57,7 @@
     <w:p/>
     <w:p>
       <w:pPr>
+        <w:jc w:val="center"/>
         <w:rPr>
           <w:sz w:val="28"/>
           <w:szCs w:val="28"/>
@@ -660,399 +664,1148 @@
     <w:p/>
     <w:p/>
     <w:p/>
-    <w:p>
-      <w:pPr>
-        <w:jc w:val="both"/>
-        <w:rPr>
-          <w:rFonts w:ascii="Arial" w:hAnsi="Arial" w:cs="Arial"/>
+    <w:sdt>
+      <w:sdtPr>
+        <w:rPr>
+          <w:lang w:val="es-ES"/>
+        </w:rPr>
+        <w:id w:val="-300607783"/>
+        <w:docPartObj>
+          <w:docPartGallery w:val="Table of Contents"/>
+          <w:docPartUnique/>
+        </w:docPartObj>
+      </w:sdtPr>
+      <w:sdtEndPr>
+        <w:rPr>
+          <w:rFonts w:asciiTheme="minorHAnsi" w:eastAsiaTheme="minorHAnsi" w:hAnsiTheme="minorHAnsi" w:cstheme="minorBidi"/>
           <w:b/>
-        </w:rPr>
-      </w:pPr>
+          <w:bCs/>
+          <w:color w:val="auto"/>
+          <w:sz w:val="22"/>
+          <w:szCs w:val="22"/>
+          <w:lang w:eastAsia="en-US"/>
+        </w:rPr>
+      </w:sdtEndPr>
+      <w:sdtContent>
+        <w:p>
+          <w:pPr>
+            <w:pStyle w:val="TtuloTDC"/>
+          </w:pPr>
+          <w:r>
+            <w:rPr>
+              <w:lang w:val="es-ES"/>
+            </w:rPr>
+            <w:t>Contenido</w:t>
+          </w:r>
+        </w:p>
+        <w:p>
+          <w:pPr>
+            <w:pStyle w:val="TDC2"/>
+            <w:tabs>
+              <w:tab w:val="right" w:leader="dot" w:pos="9912"/>
+            </w:tabs>
+            <w:rPr>
+              <w:rFonts w:eastAsiaTheme="minorEastAsia"/>
+              <w:noProof/>
+              <w:lang w:eastAsia="es-AR"/>
+            </w:rPr>
+          </w:pPr>
+          <w:r>
+            <w:fldChar w:fldCharType="begin"/>
+          </w:r>
+          <w:r>
+            <w:instrText xml:space="preserve"> TOC \o "1-3" \h \z \u </w:instrText>
+          </w:r>
+          <w:r>
+            <w:fldChar w:fldCharType="separate"/>
+          </w:r>
+          <w:hyperlink w:anchor="_Toc531199792" w:history="1">
+            <w:r>
+              <w:rPr>
+                <w:rStyle w:val="Hipervnculo"/>
+                <w:b/>
+                <w:noProof/>
+              </w:rPr>
+              <w:t>OBJETIVO DEL PROYECTO</w:t>
+            </w:r>
+            <w:r>
+              <w:rPr>
+                <w:noProof/>
+                <w:webHidden/>
+              </w:rPr>
+              <w:tab/>
+            </w:r>
+            <w:r>
+              <w:rPr>
+                <w:noProof/>
+                <w:webHidden/>
+              </w:rPr>
+              <w:fldChar w:fldCharType="begin"/>
+            </w:r>
+            <w:r>
+              <w:rPr>
+                <w:noProof/>
+                <w:webHidden/>
+              </w:rPr>
+              <w:instrText xml:space="preserve"> PAGEREF _Toc531199792 \h </w:instrText>
+            </w:r>
+            <w:r>
+              <w:rPr>
+                <w:noProof/>
+                <w:webHidden/>
+              </w:rPr>
+            </w:r>
+            <w:r>
+              <w:rPr>
+                <w:noProof/>
+                <w:webHidden/>
+              </w:rPr>
+              <w:fldChar w:fldCharType="separate"/>
+            </w:r>
+            <w:r>
+              <w:rPr>
+                <w:noProof/>
+                <w:webHidden/>
+              </w:rPr>
+              <w:t>3</w:t>
+            </w:r>
+            <w:r>
+              <w:rPr>
+                <w:noProof/>
+                <w:webHidden/>
+              </w:rPr>
+              <w:fldChar w:fldCharType="end"/>
+            </w:r>
+          </w:hyperlink>
+        </w:p>
+        <w:p>
+          <w:pPr>
+            <w:pStyle w:val="TDC2"/>
+            <w:tabs>
+              <w:tab w:val="right" w:leader="dot" w:pos="9912"/>
+            </w:tabs>
+            <w:rPr>
+              <w:rFonts w:eastAsiaTheme="minorEastAsia"/>
+              <w:noProof/>
+              <w:lang w:eastAsia="es-AR"/>
+            </w:rPr>
+          </w:pPr>
+          <w:hyperlink w:anchor="_Toc531199793" w:history="1">
+            <w:r>
+              <w:rPr>
+                <w:rStyle w:val="Hipervnculo"/>
+                <w:b/>
+                <w:noProof/>
+              </w:rPr>
+              <w:t>SOLUCION PROPUESTA PARA EL PROYECTO</w:t>
+            </w:r>
+            <w:r>
+              <w:rPr>
+                <w:noProof/>
+                <w:webHidden/>
+              </w:rPr>
+              <w:tab/>
+            </w:r>
+            <w:r>
+              <w:rPr>
+                <w:noProof/>
+                <w:webHidden/>
+              </w:rPr>
+              <w:fldChar w:fldCharType="begin"/>
+            </w:r>
+            <w:r>
+              <w:rPr>
+                <w:noProof/>
+                <w:webHidden/>
+              </w:rPr>
+              <w:instrText xml:space="preserve"> PAGEREF _Toc531199793 \h </w:instrText>
+            </w:r>
+            <w:r>
+              <w:rPr>
+                <w:noProof/>
+                <w:webHidden/>
+              </w:rPr>
+            </w:r>
+            <w:r>
+              <w:rPr>
+                <w:noProof/>
+                <w:webHidden/>
+              </w:rPr>
+              <w:fldChar w:fldCharType="separate"/>
+            </w:r>
+            <w:r>
+              <w:rPr>
+                <w:noProof/>
+                <w:webHidden/>
+              </w:rPr>
+              <w:t>3</w:t>
+            </w:r>
+            <w:r>
+              <w:rPr>
+                <w:noProof/>
+                <w:webHidden/>
+              </w:rPr>
+              <w:fldChar w:fldCharType="end"/>
+            </w:r>
+          </w:hyperlink>
+        </w:p>
+        <w:p>
+          <w:pPr>
+            <w:pStyle w:val="TDC2"/>
+            <w:tabs>
+              <w:tab w:val="right" w:leader="dot" w:pos="9912"/>
+            </w:tabs>
+            <w:rPr>
+              <w:rFonts w:eastAsiaTheme="minorEastAsia"/>
+              <w:noProof/>
+              <w:lang w:eastAsia="es-AR"/>
+            </w:rPr>
+          </w:pPr>
+          <w:hyperlink w:anchor="_Toc531199794" w:history="1">
+            <w:r>
+              <w:rPr>
+                <w:rStyle w:val="Hipervnculo"/>
+                <w:b/>
+                <w:noProof/>
+              </w:rPr>
+              <w:t>MODO DE FUNCIONAMIENTO</w:t>
+            </w:r>
+            <w:r>
+              <w:rPr>
+                <w:noProof/>
+                <w:webHidden/>
+              </w:rPr>
+              <w:tab/>
+            </w:r>
+            <w:r>
+              <w:rPr>
+                <w:noProof/>
+                <w:webHidden/>
+              </w:rPr>
+              <w:fldChar w:fldCharType="begin"/>
+            </w:r>
+            <w:r>
+              <w:rPr>
+                <w:noProof/>
+                <w:webHidden/>
+              </w:rPr>
+              <w:instrText xml:space="preserve"> PAGEREF _Toc531199794 \h </w:instrText>
+            </w:r>
+            <w:r>
+              <w:rPr>
+                <w:noProof/>
+                <w:webHidden/>
+              </w:rPr>
+            </w:r>
+            <w:r>
+              <w:rPr>
+                <w:noProof/>
+                <w:webHidden/>
+              </w:rPr>
+              <w:fldChar w:fldCharType="separate"/>
+            </w:r>
+            <w:r>
+              <w:rPr>
+                <w:noProof/>
+                <w:webHidden/>
+              </w:rPr>
+              <w:t>3</w:t>
+            </w:r>
+            <w:r>
+              <w:rPr>
+                <w:noProof/>
+                <w:webHidden/>
+              </w:rPr>
+              <w:fldChar w:fldCharType="end"/>
+            </w:r>
+          </w:hyperlink>
+        </w:p>
+        <w:p>
+          <w:pPr>
+            <w:pStyle w:val="TDC2"/>
+            <w:tabs>
+              <w:tab w:val="right" w:leader="dot" w:pos="9912"/>
+            </w:tabs>
+            <w:rPr>
+              <w:rFonts w:eastAsiaTheme="minorEastAsia"/>
+              <w:noProof/>
+              <w:lang w:eastAsia="es-AR"/>
+            </w:rPr>
+          </w:pPr>
+          <w:hyperlink w:anchor="_Toc531199795" w:history="1">
+            <w:r>
+              <w:rPr>
+                <w:rStyle w:val="Hipervnculo"/>
+                <w:b/>
+                <w:noProof/>
+              </w:rPr>
+              <w:t>HARDWARE UTILIZADO</w:t>
+            </w:r>
+            <w:r>
+              <w:rPr>
+                <w:noProof/>
+                <w:webHidden/>
+              </w:rPr>
+              <w:tab/>
+            </w:r>
+            <w:r>
+              <w:rPr>
+                <w:noProof/>
+                <w:webHidden/>
+              </w:rPr>
+              <w:fldChar w:fldCharType="begin"/>
+            </w:r>
+            <w:r>
+              <w:rPr>
+                <w:noProof/>
+                <w:webHidden/>
+              </w:rPr>
+              <w:instrText xml:space="preserve"> PAGEREF _Toc531199795 \h </w:instrText>
+            </w:r>
+            <w:r>
+              <w:rPr>
+                <w:noProof/>
+                <w:webHidden/>
+              </w:rPr>
+            </w:r>
+            <w:r>
+              <w:rPr>
+                <w:noProof/>
+                <w:webHidden/>
+              </w:rPr>
+              <w:fldChar w:fldCharType="separate"/>
+            </w:r>
+            <w:r>
+              <w:rPr>
+                <w:noProof/>
+                <w:webHidden/>
+              </w:rPr>
+              <w:t>3</w:t>
+            </w:r>
+            <w:r>
+              <w:rPr>
+                <w:noProof/>
+                <w:webHidden/>
+              </w:rPr>
+              <w:fldChar w:fldCharType="end"/>
+            </w:r>
+          </w:hyperlink>
+        </w:p>
+        <w:p>
+          <w:pPr>
+            <w:pStyle w:val="TDC2"/>
+            <w:tabs>
+              <w:tab w:val="right" w:leader="dot" w:pos="9912"/>
+            </w:tabs>
+            <w:rPr>
+              <w:rFonts w:eastAsiaTheme="minorEastAsia"/>
+              <w:noProof/>
+              <w:lang w:eastAsia="es-AR"/>
+            </w:rPr>
+          </w:pPr>
+          <w:hyperlink w:anchor="_Toc531199796" w:history="1">
+            <w:r>
+              <w:rPr>
+                <w:rStyle w:val="Hipervnculo"/>
+                <w:b/>
+                <w:noProof/>
+              </w:rPr>
+              <w:t>SOFTWARE UTILIZADO</w:t>
+            </w:r>
+            <w:r>
+              <w:rPr>
+                <w:noProof/>
+                <w:webHidden/>
+              </w:rPr>
+              <w:tab/>
+            </w:r>
+            <w:r>
+              <w:rPr>
+                <w:noProof/>
+                <w:webHidden/>
+              </w:rPr>
+              <w:fldChar w:fldCharType="begin"/>
+            </w:r>
+            <w:r>
+              <w:rPr>
+                <w:noProof/>
+                <w:webHidden/>
+              </w:rPr>
+              <w:instrText xml:space="preserve"> PAGEREF _Toc531199796 \h </w:instrText>
+            </w:r>
+            <w:r>
+              <w:rPr>
+                <w:noProof/>
+                <w:webHidden/>
+              </w:rPr>
+            </w:r>
+            <w:r>
+              <w:rPr>
+                <w:noProof/>
+                <w:webHidden/>
+              </w:rPr>
+              <w:fldChar w:fldCharType="separate"/>
+            </w:r>
+            <w:r>
+              <w:rPr>
+                <w:noProof/>
+                <w:webHidden/>
+              </w:rPr>
+              <w:t>3</w:t>
+            </w:r>
+            <w:r>
+              <w:rPr>
+                <w:noProof/>
+                <w:webHidden/>
+              </w:rPr>
+              <w:fldChar w:fldCharType="end"/>
+            </w:r>
+          </w:hyperlink>
+        </w:p>
+        <w:p>
+          <w:pPr>
+            <w:pStyle w:val="TDC2"/>
+            <w:tabs>
+              <w:tab w:val="right" w:leader="dot" w:pos="9912"/>
+            </w:tabs>
+            <w:rPr>
+              <w:rFonts w:eastAsiaTheme="minorEastAsia"/>
+              <w:noProof/>
+              <w:lang w:eastAsia="es-AR"/>
+            </w:rPr>
+          </w:pPr>
+          <w:hyperlink w:anchor="_Toc531199797" w:history="1">
+            <w:r>
+              <w:rPr>
+                <w:rStyle w:val="Hipervnculo"/>
+                <w:b/>
+                <w:noProof/>
+              </w:rPr>
+              <w:t>DESCRIPCION</w:t>
+            </w:r>
+            <w:r>
+              <w:rPr>
+                <w:noProof/>
+                <w:webHidden/>
+              </w:rPr>
+              <w:tab/>
+            </w:r>
+            <w:r>
+              <w:rPr>
+                <w:noProof/>
+                <w:webHidden/>
+              </w:rPr>
+              <w:fldChar w:fldCharType="begin"/>
+            </w:r>
+            <w:r>
+              <w:rPr>
+                <w:noProof/>
+                <w:webHidden/>
+              </w:rPr>
+              <w:instrText xml:space="preserve"> PAGEREF _Toc531199797 \h </w:instrText>
+            </w:r>
+            <w:r>
+              <w:rPr>
+                <w:noProof/>
+                <w:webHidden/>
+              </w:rPr>
+            </w:r>
+            <w:r>
+              <w:rPr>
+                <w:noProof/>
+                <w:webHidden/>
+              </w:rPr>
+              <w:fldChar w:fldCharType="separate"/>
+            </w:r>
+            <w:r>
+              <w:rPr>
+                <w:noProof/>
+                <w:webHidden/>
+              </w:rPr>
+              <w:t>4</w:t>
+            </w:r>
+            <w:r>
+              <w:rPr>
+                <w:noProof/>
+                <w:webHidden/>
+              </w:rPr>
+              <w:fldChar w:fldCharType="end"/>
+            </w:r>
+          </w:hyperlink>
+        </w:p>
+        <w:p>
+          <w:pPr>
+            <w:pStyle w:val="TDC2"/>
+            <w:tabs>
+              <w:tab w:val="right" w:leader="dot" w:pos="9912"/>
+            </w:tabs>
+            <w:rPr>
+              <w:rFonts w:eastAsiaTheme="minorEastAsia"/>
+              <w:noProof/>
+              <w:lang w:eastAsia="es-AR"/>
+            </w:rPr>
+          </w:pPr>
+          <w:hyperlink w:anchor="_Toc531199798" w:history="1">
+            <w:r>
+              <w:rPr>
+                <w:rStyle w:val="Hipervnculo"/>
+                <w:b/>
+                <w:noProof/>
+              </w:rPr>
+              <w:t>DIAGRAMAS</w:t>
+            </w:r>
+            <w:r>
+              <w:rPr>
+                <w:noProof/>
+                <w:webHidden/>
+              </w:rPr>
+              <w:tab/>
+            </w:r>
+            <w:r>
+              <w:rPr>
+                <w:noProof/>
+                <w:webHidden/>
+              </w:rPr>
+              <w:fldChar w:fldCharType="begin"/>
+            </w:r>
+            <w:r>
+              <w:rPr>
+                <w:noProof/>
+                <w:webHidden/>
+              </w:rPr>
+              <w:instrText xml:space="preserve"> PAGEREF _Toc531199798 \h </w:instrText>
+            </w:r>
+            <w:r>
+              <w:rPr>
+                <w:noProof/>
+                <w:webHidden/>
+              </w:rPr>
+            </w:r>
+            <w:r>
+              <w:rPr>
+                <w:noProof/>
+                <w:webHidden/>
+              </w:rPr>
+              <w:fldChar w:fldCharType="separate"/>
+            </w:r>
+            <w:r>
+              <w:rPr>
+                <w:noProof/>
+                <w:webHidden/>
+              </w:rPr>
+              <w:t>6</w:t>
+            </w:r>
+            <w:r>
+              <w:rPr>
+                <w:noProof/>
+                <w:webHidden/>
+              </w:rPr>
+              <w:fldChar w:fldCharType="end"/>
+            </w:r>
+          </w:hyperlink>
+        </w:p>
+        <w:p>
+          <w:pPr>
+            <w:pStyle w:val="TDC2"/>
+            <w:tabs>
+              <w:tab w:val="right" w:leader="dot" w:pos="9912"/>
+            </w:tabs>
+            <w:rPr>
+              <w:rFonts w:eastAsiaTheme="minorEastAsia"/>
+              <w:noProof/>
+              <w:lang w:eastAsia="es-AR"/>
+            </w:rPr>
+          </w:pPr>
+          <w:hyperlink w:anchor="_Toc531199799" w:history="1">
+            <w:r>
+              <w:rPr>
+                <w:rStyle w:val="Hipervnculo"/>
+                <w:b/>
+                <w:noProof/>
+              </w:rPr>
+              <w:t>PROBLEMAS QUE SURGIERON DURANTE EL DESARROLLO DEL PROYECTO</w:t>
+            </w:r>
+            <w:r>
+              <w:rPr>
+                <w:noProof/>
+                <w:webHidden/>
+              </w:rPr>
+              <w:tab/>
+            </w:r>
+            <w:r>
+              <w:rPr>
+                <w:noProof/>
+                <w:webHidden/>
+              </w:rPr>
+              <w:fldChar w:fldCharType="begin"/>
+            </w:r>
+            <w:r>
+              <w:rPr>
+                <w:noProof/>
+                <w:webHidden/>
+              </w:rPr>
+              <w:instrText xml:space="preserve"> PAGEREF _Toc531199799 \h </w:instrText>
+            </w:r>
+            <w:r>
+              <w:rPr>
+                <w:noProof/>
+                <w:webHidden/>
+              </w:rPr>
+            </w:r>
+            <w:r>
+              <w:rPr>
+                <w:noProof/>
+                <w:webHidden/>
+              </w:rPr>
+              <w:fldChar w:fldCharType="separate"/>
+            </w:r>
+            <w:r>
+              <w:rPr>
+                <w:noProof/>
+                <w:webHidden/>
+              </w:rPr>
+              <w:t>8</w:t>
+            </w:r>
+            <w:r>
+              <w:rPr>
+                <w:noProof/>
+                <w:webHidden/>
+              </w:rPr>
+              <w:fldChar w:fldCharType="end"/>
+            </w:r>
+          </w:hyperlink>
+        </w:p>
+        <w:p>
+          <w:pPr>
+            <w:pStyle w:val="TDC2"/>
+            <w:tabs>
+              <w:tab w:val="right" w:leader="dot" w:pos="9912"/>
+            </w:tabs>
+            <w:rPr>
+              <w:rFonts w:eastAsiaTheme="minorEastAsia"/>
+              <w:noProof/>
+              <w:lang w:eastAsia="es-AR"/>
+            </w:rPr>
+          </w:pPr>
+          <w:hyperlink w:anchor="_Toc531199800" w:history="1">
+            <w:r>
+              <w:rPr>
+                <w:rStyle w:val="Hipervnculo"/>
+                <w:b/>
+                <w:noProof/>
+              </w:rPr>
+              <w:t>APLICACIÓN ANDROID (PLATAFORMA AUTONIVELABLE)</w:t>
+            </w:r>
+            <w:r>
+              <w:rPr>
+                <w:noProof/>
+                <w:webHidden/>
+              </w:rPr>
+              <w:tab/>
+            </w:r>
+            <w:r>
+              <w:rPr>
+                <w:noProof/>
+                <w:webHidden/>
+              </w:rPr>
+              <w:fldChar w:fldCharType="begin"/>
+            </w:r>
+            <w:r>
+              <w:rPr>
+                <w:noProof/>
+                <w:webHidden/>
+              </w:rPr>
+              <w:instrText xml:space="preserve"> PAGEREF _Toc531199800 \h </w:instrText>
+            </w:r>
+            <w:r>
+              <w:rPr>
+                <w:noProof/>
+                <w:webHidden/>
+              </w:rPr>
+            </w:r>
+            <w:r>
+              <w:rPr>
+                <w:noProof/>
+                <w:webHidden/>
+              </w:rPr>
+              <w:fldChar w:fldCharType="separate"/>
+            </w:r>
+            <w:r>
+              <w:rPr>
+                <w:noProof/>
+                <w:webHidden/>
+              </w:rPr>
+              <w:t>9</w:t>
+            </w:r>
+            <w:r>
+              <w:rPr>
+                <w:noProof/>
+                <w:webHidden/>
+              </w:rPr>
+              <w:fldChar w:fldCharType="end"/>
+            </w:r>
+          </w:hyperlink>
+        </w:p>
+        <w:p>
+          <w:pPr>
+            <w:pStyle w:val="TDC2"/>
+            <w:tabs>
+              <w:tab w:val="right" w:leader="dot" w:pos="9912"/>
+            </w:tabs>
+            <w:rPr>
+              <w:rFonts w:eastAsiaTheme="minorEastAsia"/>
+              <w:noProof/>
+              <w:lang w:eastAsia="es-AR"/>
+            </w:rPr>
+          </w:pPr>
+          <w:hyperlink w:anchor="_Toc531199801" w:history="1">
+            <w:r>
+              <w:rPr>
+                <w:rStyle w:val="Hipervnculo"/>
+                <w:b/>
+                <w:noProof/>
+              </w:rPr>
+              <w:t>DIAGRAMA DE FUNCIONES (SOFTWARE)</w:t>
+            </w:r>
+            <w:r>
+              <w:rPr>
+                <w:noProof/>
+                <w:webHidden/>
+              </w:rPr>
+              <w:tab/>
+            </w:r>
+            <w:r>
+              <w:rPr>
+                <w:noProof/>
+                <w:webHidden/>
+              </w:rPr>
+              <w:fldChar w:fldCharType="begin"/>
+            </w:r>
+            <w:r>
+              <w:rPr>
+                <w:noProof/>
+                <w:webHidden/>
+              </w:rPr>
+              <w:instrText xml:space="preserve"> PAGEREF _Toc531199801 \h </w:instrText>
+            </w:r>
+            <w:r>
+              <w:rPr>
+                <w:noProof/>
+                <w:webHidden/>
+              </w:rPr>
+            </w:r>
+            <w:r>
+              <w:rPr>
+                <w:noProof/>
+                <w:webHidden/>
+              </w:rPr>
+              <w:fldChar w:fldCharType="separate"/>
+            </w:r>
+            <w:r>
+              <w:rPr>
+                <w:noProof/>
+                <w:webHidden/>
+              </w:rPr>
+              <w:t>11</w:t>
+            </w:r>
+            <w:r>
+              <w:rPr>
+                <w:noProof/>
+                <w:webHidden/>
+              </w:rPr>
+              <w:fldChar w:fldCharType="end"/>
+            </w:r>
+          </w:hyperlink>
+        </w:p>
+        <w:p>
+          <w:r>
+            <w:rPr>
+              <w:b/>
+              <w:bCs/>
+              <w:lang w:val="es-ES"/>
+            </w:rPr>
+            <w:fldChar w:fldCharType="end"/>
+          </w:r>
+        </w:p>
+      </w:sdtContent>
+    </w:sdt>
+    <w:p>
+      <w:pPr>
+        <w:jc w:val="both"/>
+        <w:rPr>
+          <w:rFonts w:ascii="Arial" w:hAnsi="Arial" w:cs="Arial"/>
+        </w:rPr>
+      </w:pPr>
+    </w:p>
+    <w:p>
+      <w:pPr>
+        <w:jc w:val="both"/>
+        <w:rPr>
+          <w:rFonts w:ascii="Arial" w:hAnsi="Arial" w:cs="Arial"/>
+        </w:rPr>
+      </w:pPr>
+    </w:p>
+    <w:p>
+      <w:pPr>
+        <w:jc w:val="both"/>
+        <w:rPr>
+          <w:rFonts w:ascii="Arial" w:hAnsi="Arial" w:cs="Arial"/>
+        </w:rPr>
+      </w:pPr>
+    </w:p>
+    <w:p>
+      <w:pPr>
+        <w:jc w:val="both"/>
+        <w:rPr>
+          <w:rFonts w:ascii="Arial" w:hAnsi="Arial" w:cs="Arial"/>
+        </w:rPr>
+      </w:pPr>
+      <w:bookmarkStart w:id="0" w:name="_GoBack"/>
+      <w:bookmarkEnd w:id="0"/>
+    </w:p>
+    <w:p>
+      <w:pPr>
+        <w:jc w:val="both"/>
+        <w:rPr>
+          <w:rFonts w:ascii="Arial" w:hAnsi="Arial" w:cs="Arial"/>
+        </w:rPr>
+      </w:pPr>
+    </w:p>
+    <w:p>
+      <w:pPr>
+        <w:jc w:val="both"/>
+        <w:rPr>
+          <w:rFonts w:ascii="Arial" w:hAnsi="Arial" w:cs="Arial"/>
+        </w:rPr>
+      </w:pPr>
+    </w:p>
+    <w:p>
+      <w:pPr>
+        <w:jc w:val="both"/>
+        <w:rPr>
+          <w:rFonts w:ascii="Arial" w:hAnsi="Arial" w:cs="Arial"/>
+        </w:rPr>
+      </w:pPr>
+    </w:p>
+    <w:p>
+      <w:pPr>
+        <w:jc w:val="both"/>
+        <w:rPr>
+          <w:rFonts w:ascii="Arial" w:hAnsi="Arial" w:cs="Arial"/>
+        </w:rPr>
+      </w:pPr>
+    </w:p>
+    <w:p>
+      <w:pPr>
+        <w:spacing w:after="0"/>
+        <w:jc w:val="both"/>
+        <w:rPr>
+          <w:rFonts w:ascii="Arial" w:hAnsi="Arial" w:cs="Arial"/>
+          <w:b/>
+        </w:rPr>
+      </w:pPr>
+    </w:p>
+    <w:p>
+      <w:pPr>
+        <w:spacing w:after="0"/>
+        <w:jc w:val="both"/>
+        <w:rPr>
+          <w:rFonts w:ascii="Arial" w:hAnsi="Arial" w:cs="Arial"/>
+          <w:b/>
+        </w:rPr>
+      </w:pPr>
+    </w:p>
+    <w:p>
+      <w:pPr>
+        <w:spacing w:after="0"/>
+        <w:jc w:val="both"/>
+        <w:rPr>
+          <w:rFonts w:ascii="Arial" w:hAnsi="Arial" w:cs="Arial"/>
+          <w:b/>
+        </w:rPr>
+      </w:pPr>
+    </w:p>
+    <w:p>
+      <w:pPr>
+        <w:rPr>
+          <w:rFonts w:asciiTheme="majorHAnsi" w:eastAsiaTheme="majorEastAsia" w:hAnsiTheme="majorHAnsi" w:cstheme="majorBidi"/>
+          <w:b/>
+          <w:color w:val="2E74B5" w:themeColor="accent1" w:themeShade="BF"/>
+          <w:sz w:val="26"/>
+          <w:szCs w:val="26"/>
+        </w:rPr>
+      </w:pPr>
+      <w:r>
+        <w:rPr>
+          <w:b/>
+        </w:rPr>
+        <w:br w:type="page"/>
+      </w:r>
+    </w:p>
+    <w:p>
+      <w:pPr>
+        <w:pStyle w:val="Ttulo2"/>
+        <w:rPr>
+          <w:b/>
+        </w:rPr>
+      </w:pPr>
+      <w:bookmarkStart w:id="1" w:name="_Toc531199792"/>
+      <w:r>
+        <w:rPr>
+          <w:b/>
+        </w:rPr>
+        <w:lastRenderedPageBreak/>
+        <w:t>OBJETIVO</w:t>
+      </w:r>
+      <w:r>
+        <w:rPr>
+          <w:b/>
+        </w:rPr>
+        <w:t xml:space="preserve"> DEL PROYECTO</w:t>
+      </w:r>
+      <w:bookmarkEnd w:id="1"/>
+    </w:p>
+    <w:p>
+      <w:pPr>
+        <w:spacing w:after="0"/>
+        <w:jc w:val="both"/>
+        <w:rPr>
+          <w:rFonts w:ascii="Arial" w:hAnsi="Arial" w:cs="Arial"/>
+        </w:rPr>
+      </w:pPr>
+      <w:r>
+        <w:rPr>
+          <w:rFonts w:ascii="Arial" w:hAnsi="Arial" w:cs="Arial"/>
+        </w:rPr>
+        <w:t xml:space="preserve">Nuestro </w:t>
+      </w:r>
+      <w:r>
+        <w:rPr>
+          <w:rFonts w:ascii="Arial" w:hAnsi="Arial" w:cs="Arial"/>
+        </w:rPr>
+        <w:t>o</w:t>
+      </w:r>
+      <w:r>
+        <w:rPr>
+          <w:rFonts w:ascii="Arial" w:hAnsi="Arial" w:cs="Arial"/>
+        </w:rPr>
+        <w:t>bjetivo es desarrollar un sistema embebido (SE)</w:t>
+      </w:r>
+      <w:r>
+        <w:rPr>
+          <w:rFonts w:ascii="Arial" w:hAnsi="Arial" w:cs="Arial"/>
+        </w:rPr>
+        <w:t xml:space="preserve"> </w:t>
+      </w:r>
+      <w:r>
+        <w:rPr>
+          <w:rFonts w:ascii="Arial" w:hAnsi="Arial" w:cs="Arial"/>
+        </w:rPr>
+        <w:t>creando</w:t>
+      </w:r>
+      <w:r>
+        <w:rPr>
+          <w:rFonts w:ascii="Arial" w:hAnsi="Arial" w:cs="Arial"/>
+        </w:rPr>
+        <w:t xml:space="preserve"> una plataforma que</w:t>
+      </w:r>
+      <w:r>
+        <w:rPr>
+          <w:rFonts w:ascii="Arial" w:hAnsi="Arial" w:cs="Arial"/>
+        </w:rPr>
+        <w:t xml:space="preserve"> se </w:t>
+      </w:r>
       <w:proofErr w:type="spellStart"/>
       <w:r>
         <w:rPr>
           <w:rFonts w:ascii="Arial" w:hAnsi="Arial" w:cs="Arial"/>
+        </w:rPr>
+        <w:t>autonivele</w:t>
+      </w:r>
+      <w:proofErr w:type="spellEnd"/>
+      <w:r>
+        <w:rPr>
+          <w:rFonts w:ascii="Arial" w:hAnsi="Arial" w:cs="Arial"/>
+        </w:rPr>
+        <w:t xml:space="preserve"> dependiendo la superficie donde se encuentra apoyada</w:t>
+      </w:r>
+      <w:r>
+        <w:rPr>
+          <w:rFonts w:ascii="Arial" w:hAnsi="Arial" w:cs="Arial"/>
+        </w:rPr>
+        <w:t>.</w:t>
+      </w:r>
+    </w:p>
+    <w:p>
+      <w:pPr>
+        <w:spacing w:after="0"/>
+        <w:jc w:val="both"/>
+        <w:rPr>
+          <w:rFonts w:ascii="Arial" w:hAnsi="Arial" w:cs="Arial"/>
+        </w:rPr>
+      </w:pPr>
+    </w:p>
+    <w:p>
+      <w:pPr>
+        <w:pStyle w:val="Ttulo2"/>
+        <w:rPr>
           <w:b/>
         </w:rPr>
-        <w:lastRenderedPageBreak/>
-        <w:t>Indice</w:t>
+      </w:pPr>
+      <w:bookmarkStart w:id="2" w:name="_Toc531199793"/>
+      <w:r>
+        <w:rPr>
+          <w:b/>
+        </w:rPr>
+        <w:t>SOLUCION PROPUESTA PARA EL PROYECTO</w:t>
+      </w:r>
+      <w:bookmarkEnd w:id="2"/>
+      <w:r>
+        <w:rPr>
+          <w:b/>
+        </w:rPr>
+        <w:t xml:space="preserve"> </w:t>
+      </w:r>
+    </w:p>
+    <w:p>
+      <w:pPr>
+        <w:spacing w:after="0"/>
+        <w:jc w:val="both"/>
+        <w:rPr>
+          <w:rFonts w:ascii="Arial" w:hAnsi="Arial" w:cs="Arial"/>
+        </w:rPr>
+      </w:pPr>
+      <w:r>
+        <w:rPr>
+          <w:rFonts w:ascii="Arial" w:hAnsi="Arial" w:cs="Arial"/>
+        </w:rPr>
+        <w:t>Nos enfocamos en util</w:t>
+      </w:r>
+      <w:r>
+        <w:rPr>
+          <w:rFonts w:ascii="Arial" w:hAnsi="Arial" w:cs="Arial"/>
+        </w:rPr>
+        <w:t xml:space="preserve">izar un sistema embebido como </w:t>
+      </w:r>
+      <w:r>
+        <w:rPr>
+          <w:rFonts w:ascii="Arial" w:hAnsi="Arial" w:cs="Arial"/>
+        </w:rPr>
+        <w:t>Ardui</w:t>
+      </w:r>
+      <w:r>
+        <w:rPr>
+          <w:rFonts w:ascii="Arial" w:hAnsi="Arial" w:cs="Arial"/>
+        </w:rPr>
+        <w:t>no Mega con sensores apropiados</w:t>
+      </w:r>
+      <w:r>
+        <w:rPr>
+          <w:rFonts w:ascii="Arial" w:hAnsi="Arial" w:cs="Arial"/>
+        </w:rPr>
+        <w:t xml:space="preserve"> y la programación necesaria para</w:t>
+      </w:r>
+      <w:r>
+        <w:rPr>
+          <w:rFonts w:ascii="Arial" w:hAnsi="Arial" w:cs="Arial"/>
+        </w:rPr>
+        <w:t xml:space="preserve"> que </w:t>
+      </w:r>
+      <w:r>
+        <w:rPr>
+          <w:rFonts w:ascii="Arial" w:hAnsi="Arial" w:cs="Arial"/>
+        </w:rPr>
+        <w:t>realice la funcionalidad esperada.</w:t>
+      </w:r>
+      <w:r>
+        <w:rPr>
+          <w:rFonts w:ascii="Arial" w:hAnsi="Arial" w:cs="Arial"/>
+        </w:rPr>
+        <w:t xml:space="preserve"> </w:t>
+      </w:r>
+      <w:r>
+        <w:rPr>
+          <w:rFonts w:ascii="Arial" w:hAnsi="Arial" w:cs="Arial"/>
+        </w:rPr>
+        <w:t>Además,</w:t>
+      </w:r>
+      <w:r>
+        <w:rPr>
+          <w:rFonts w:ascii="Arial" w:hAnsi="Arial" w:cs="Arial"/>
+        </w:rPr>
+        <w:t xml:space="preserve"> este sistema embebido se comunicará a través de un módulo Bluetooth con un dispositivo Android para que el usuario pueda obtener información del estado de la plataforma </w:t>
+      </w:r>
+      <w:proofErr w:type="spellStart"/>
+      <w:r>
+        <w:rPr>
+          <w:rFonts w:ascii="Arial" w:hAnsi="Arial" w:cs="Arial"/>
+        </w:rPr>
+        <w:t>autonivelable</w:t>
       </w:r>
       <w:proofErr w:type="spellEnd"/>
-    </w:p>
-    <w:p>
-      <w:pPr>
-        <w:jc w:val="both"/>
-        <w:rPr>
-          <w:rFonts w:ascii="Arial" w:hAnsi="Arial" w:cs="Arial"/>
-        </w:rPr>
-      </w:pPr>
-      <w:r>
-        <w:rPr>
-          <w:rFonts w:ascii="Arial" w:hAnsi="Arial" w:cs="Arial"/>
-        </w:rPr>
-        <w:t>Objetivo</w:t>
-      </w:r>
-      <w:r>
-        <w:rPr>
-          <w:rFonts w:ascii="Arial" w:hAnsi="Arial" w:cs="Arial"/>
-        </w:rPr>
-        <w:t xml:space="preserve"> del proyecto</w:t>
-      </w:r>
-    </w:p>
-    <w:p>
-      <w:pPr>
-        <w:jc w:val="both"/>
-        <w:rPr>
-          <w:rFonts w:ascii="Arial" w:hAnsi="Arial" w:cs="Arial"/>
-        </w:rPr>
-      </w:pPr>
-      <w:r>
-        <w:rPr>
-          <w:rFonts w:ascii="Arial" w:hAnsi="Arial" w:cs="Arial"/>
-        </w:rPr>
-        <w:t>Solución propuesta para el proyecto</w:t>
-      </w:r>
-    </w:p>
-    <w:p>
-      <w:pPr>
-        <w:jc w:val="both"/>
-        <w:rPr>
-          <w:rFonts w:ascii="Arial" w:hAnsi="Arial" w:cs="Arial"/>
-        </w:rPr>
-      </w:pPr>
-      <w:r>
-        <w:rPr>
-          <w:rFonts w:ascii="Arial" w:hAnsi="Arial" w:cs="Arial"/>
-        </w:rPr>
-        <w:t>Modo de funcionamiento</w:t>
-      </w:r>
-    </w:p>
-    <w:p>
-      <w:pPr>
-        <w:jc w:val="both"/>
-        <w:rPr>
-          <w:rFonts w:ascii="Arial" w:hAnsi="Arial" w:cs="Arial"/>
-        </w:rPr>
-      </w:pPr>
-      <w:r>
-        <w:rPr>
-          <w:rFonts w:ascii="Arial" w:hAnsi="Arial" w:cs="Arial"/>
-        </w:rPr>
-        <w:t>Hardware Utilizado</w:t>
-      </w:r>
-    </w:p>
-    <w:p>
-      <w:pPr>
-        <w:jc w:val="both"/>
-        <w:rPr>
-          <w:rFonts w:ascii="Arial" w:hAnsi="Arial" w:cs="Arial"/>
-        </w:rPr>
-      </w:pPr>
-      <w:r>
-        <w:rPr>
-          <w:rFonts w:ascii="Arial" w:hAnsi="Arial" w:cs="Arial"/>
-        </w:rPr>
-        <w:t>Materiales Utilizados</w:t>
-      </w:r>
-    </w:p>
-    <w:p>
-      <w:pPr>
-        <w:jc w:val="both"/>
-        <w:rPr>
-          <w:rFonts w:ascii="Arial" w:hAnsi="Arial" w:cs="Arial"/>
-        </w:rPr>
-      </w:pPr>
-      <w:r>
-        <w:rPr>
-          <w:rFonts w:ascii="Arial" w:hAnsi="Arial" w:cs="Arial"/>
-        </w:rPr>
-        <w:t>Sensores</w:t>
-      </w:r>
-    </w:p>
-    <w:p>
-      <w:pPr>
-        <w:jc w:val="both"/>
-        <w:rPr>
-          <w:rFonts w:ascii="Arial" w:hAnsi="Arial" w:cs="Arial"/>
-        </w:rPr>
-      </w:pPr>
-      <w:r>
-        <w:rPr>
-          <w:rFonts w:ascii="Arial" w:hAnsi="Arial" w:cs="Arial"/>
-        </w:rPr>
-        <w:t>Actuadores</w:t>
-      </w:r>
-    </w:p>
-    <w:p>
-      <w:pPr>
-        <w:jc w:val="both"/>
-        <w:rPr>
-          <w:rFonts w:ascii="Arial" w:hAnsi="Arial" w:cs="Arial"/>
-        </w:rPr>
-      </w:pPr>
-      <w:r>
-        <w:rPr>
-          <w:rFonts w:ascii="Arial" w:hAnsi="Arial" w:cs="Arial"/>
-        </w:rPr>
-        <w:t>Software Utilizado</w:t>
-      </w:r>
-    </w:p>
-    <w:p>
-      <w:pPr>
-        <w:jc w:val="both"/>
-        <w:rPr>
-          <w:rFonts w:ascii="Arial" w:hAnsi="Arial" w:cs="Arial"/>
-        </w:rPr>
-      </w:pPr>
-      <w:r>
-        <w:rPr>
-          <w:rFonts w:ascii="Arial" w:hAnsi="Arial" w:cs="Arial"/>
-        </w:rPr>
-        <w:t>Descripci</w:t>
-      </w:r>
-      <w:r>
-        <w:rPr>
-          <w:rFonts w:ascii="Arial" w:hAnsi="Arial" w:cs="Arial"/>
-        </w:rPr>
-        <w:t>ón</w:t>
-      </w:r>
-    </w:p>
-    <w:p>
-      <w:pPr>
-        <w:jc w:val="both"/>
-        <w:rPr>
-          <w:rFonts w:ascii="Arial" w:hAnsi="Arial" w:cs="Arial"/>
-        </w:rPr>
-      </w:pPr>
-      <w:r>
-        <w:rPr>
-          <w:rFonts w:ascii="Arial" w:hAnsi="Arial" w:cs="Arial"/>
-        </w:rPr>
-        <w:t>De</w:t>
-      </w:r>
-      <w:r>
-        <w:rPr>
-          <w:rFonts w:ascii="Arial" w:hAnsi="Arial" w:cs="Arial"/>
-        </w:rPr>
-        <w:t>talles técnicos de los sensores utilizados</w:t>
-      </w:r>
-    </w:p>
-    <w:p>
-      <w:pPr>
-        <w:jc w:val="both"/>
-        <w:rPr>
-          <w:rFonts w:ascii="Arial" w:hAnsi="Arial" w:cs="Arial"/>
-        </w:rPr>
-      </w:pPr>
-      <w:r>
-        <w:rPr>
-          <w:rFonts w:ascii="Arial" w:hAnsi="Arial" w:cs="Arial"/>
-        </w:rPr>
-        <w:t>Sensor Acelerómetro</w:t>
-      </w:r>
-      <w:r>
-        <w:rPr>
-          <w:rFonts w:ascii="Arial" w:hAnsi="Arial" w:cs="Arial"/>
-        </w:rPr>
-        <w:t xml:space="preserve"> MPU 6050</w:t>
-      </w:r>
-    </w:p>
-    <w:p>
-      <w:pPr>
-        <w:jc w:val="both"/>
-        <w:rPr>
-          <w:rFonts w:ascii="Arial" w:hAnsi="Arial" w:cs="Arial"/>
-        </w:rPr>
-      </w:pPr>
-      <w:r>
-        <w:rPr>
-          <w:rFonts w:ascii="Arial" w:hAnsi="Arial" w:cs="Arial"/>
-        </w:rPr>
-        <w:t>Pulsador</w:t>
-      </w:r>
-    </w:p>
-    <w:p>
-      <w:pPr>
-        <w:jc w:val="both"/>
-        <w:rPr>
-          <w:rFonts w:ascii="Arial" w:hAnsi="Arial" w:cs="Arial"/>
-        </w:rPr>
-      </w:pPr>
-      <w:r>
-        <w:rPr>
-          <w:rFonts w:ascii="Arial" w:hAnsi="Arial" w:cs="Arial"/>
-        </w:rPr>
-        <w:t xml:space="preserve">Sensor </w:t>
-      </w:r>
-      <w:r>
-        <w:rPr>
-          <w:rFonts w:ascii="Arial" w:hAnsi="Arial" w:cs="Arial"/>
-        </w:rPr>
-        <w:t xml:space="preserve">de distancia </w:t>
-      </w:r>
-      <w:r>
-        <w:rPr>
-          <w:rFonts w:ascii="Arial" w:hAnsi="Arial" w:cs="Arial"/>
-        </w:rPr>
-        <w:t>Ultrasonido</w:t>
-      </w:r>
-      <w:r>
-        <w:rPr>
-          <w:rFonts w:ascii="Arial" w:hAnsi="Arial" w:cs="Arial"/>
-        </w:rPr>
-        <w:t xml:space="preserve"> Sr04</w:t>
-      </w:r>
-    </w:p>
-    <w:p>
-      <w:pPr>
-        <w:jc w:val="both"/>
-        <w:rPr>
-          <w:rFonts w:ascii="Arial" w:hAnsi="Arial" w:cs="Arial"/>
-        </w:rPr>
-      </w:pPr>
-      <w:r>
-        <w:rPr>
-          <w:rFonts w:ascii="Arial" w:hAnsi="Arial" w:cs="Arial"/>
-        </w:rPr>
-        <w:t>Detalles técnicos de los actuadores utilizados</w:t>
-      </w:r>
-    </w:p>
-    <w:p>
-      <w:pPr>
-        <w:jc w:val="both"/>
-        <w:rPr>
-          <w:rFonts w:ascii="Arial" w:hAnsi="Arial" w:cs="Arial"/>
-        </w:rPr>
-      </w:pPr>
-      <w:r>
-        <w:rPr>
-          <w:rFonts w:ascii="Arial" w:hAnsi="Arial" w:cs="Arial"/>
-        </w:rPr>
-        <w:t>M</w:t>
-      </w:r>
-      <w:r>
-        <w:rPr>
-          <w:rFonts w:ascii="Arial" w:hAnsi="Arial" w:cs="Arial"/>
-        </w:rPr>
-        <w:t>otor DC 6V</w:t>
-      </w:r>
-    </w:p>
-    <w:p>
-      <w:pPr>
-        <w:jc w:val="both"/>
-        <w:rPr>
-          <w:rFonts w:ascii="Arial" w:hAnsi="Arial" w:cs="Arial"/>
-        </w:rPr>
-      </w:pPr>
-      <w:r>
-        <w:rPr>
-          <w:rFonts w:ascii="Arial" w:hAnsi="Arial" w:cs="Arial"/>
-        </w:rPr>
-        <w:t xml:space="preserve">2 </w:t>
-      </w:r>
-      <w:proofErr w:type="gramStart"/>
-      <w:r>
-        <w:rPr>
-          <w:rFonts w:ascii="Arial" w:hAnsi="Arial" w:cs="Arial"/>
-        </w:rPr>
-        <w:t>Diodo</w:t>
-      </w:r>
-      <w:proofErr w:type="gramEnd"/>
-      <w:r>
-        <w:rPr>
-          <w:rFonts w:ascii="Arial" w:hAnsi="Arial" w:cs="Arial"/>
-        </w:rPr>
-        <w:t xml:space="preserve"> Led</w:t>
-      </w:r>
-    </w:p>
-    <w:p>
-      <w:pPr>
-        <w:jc w:val="both"/>
-        <w:rPr>
-          <w:rFonts w:ascii="Arial" w:hAnsi="Arial" w:cs="Arial"/>
-        </w:rPr>
-      </w:pPr>
-      <w:r>
-        <w:rPr>
-          <w:rFonts w:ascii="Arial" w:hAnsi="Arial" w:cs="Arial"/>
-        </w:rPr>
-        <w:t>Arduino Mega</w:t>
-      </w:r>
-    </w:p>
-    <w:p>
-      <w:pPr>
-        <w:jc w:val="both"/>
-        <w:rPr>
-          <w:rFonts w:ascii="Arial" w:hAnsi="Arial" w:cs="Arial"/>
-        </w:rPr>
-      </w:pPr>
-      <w:r>
-        <w:rPr>
-          <w:rFonts w:ascii="Arial" w:hAnsi="Arial" w:cs="Arial"/>
-        </w:rPr>
-        <w:t>Características</w:t>
-      </w:r>
-    </w:p>
-    <w:p>
-      <w:pPr>
-        <w:jc w:val="both"/>
-        <w:rPr>
-          <w:rFonts w:ascii="Arial" w:hAnsi="Arial" w:cs="Arial"/>
-        </w:rPr>
-      </w:pPr>
-      <w:r>
-        <w:rPr>
-          <w:rFonts w:ascii="Arial" w:hAnsi="Arial" w:cs="Arial"/>
-        </w:rPr>
-        <w:t>Bluetooth HC05</w:t>
-      </w:r>
-    </w:p>
-    <w:p>
-      <w:pPr>
-        <w:jc w:val="both"/>
-        <w:rPr>
-          <w:rFonts w:ascii="Arial" w:hAnsi="Arial" w:cs="Arial"/>
-        </w:rPr>
-      </w:pPr>
-      <w:r>
-        <w:rPr>
-          <w:rFonts w:ascii="Arial" w:hAnsi="Arial" w:cs="Arial"/>
-        </w:rPr>
-        <w:t>D</w:t>
-      </w:r>
-      <w:r>
-        <w:rPr>
-          <w:rFonts w:ascii="Arial" w:hAnsi="Arial" w:cs="Arial"/>
-        </w:rPr>
-        <w:t>iagramas</w:t>
-      </w:r>
-    </w:p>
-    <w:p>
-      <w:pPr>
-        <w:jc w:val="both"/>
-        <w:rPr>
-          <w:rFonts w:ascii="Arial" w:hAnsi="Arial" w:cs="Arial"/>
-        </w:rPr>
-      </w:pPr>
-      <w:r>
-        <w:rPr>
-          <w:rFonts w:ascii="Arial" w:hAnsi="Arial" w:cs="Arial"/>
-        </w:rPr>
-        <w:t>Problemas que surgieron durante el desarrollo del proyecto</w:t>
-      </w:r>
-    </w:p>
-    <w:p>
-      <w:pPr>
-        <w:jc w:val="both"/>
-        <w:rPr>
-          <w:rFonts w:ascii="Arial" w:hAnsi="Arial" w:cs="Arial"/>
-        </w:rPr>
-      </w:pPr>
-      <w:r>
-        <w:rPr>
-          <w:rFonts w:ascii="Arial" w:hAnsi="Arial" w:cs="Arial"/>
-        </w:rPr>
-        <w:t>Aplicación Android</w:t>
+      <w:r>
+        <w:rPr>
+          <w:rFonts w:ascii="Arial" w:hAnsi="Arial" w:cs="Arial"/>
+        </w:rPr>
+        <w:t>.</w:t>
+      </w:r>
+    </w:p>
+    <w:p>
+      <w:pPr>
+        <w:spacing w:after="0"/>
+        <w:jc w:val="both"/>
+        <w:rPr>
+          <w:rFonts w:ascii="Arial" w:hAnsi="Arial" w:cs="Arial"/>
+        </w:rPr>
+      </w:pPr>
+    </w:p>
+    <w:p>
+      <w:pPr>
+        <w:pStyle w:val="Ttulo2"/>
+        <w:rPr>
+          <w:b/>
+        </w:rPr>
+      </w:pPr>
+      <w:bookmarkStart w:id="3" w:name="_Toc531199794"/>
+      <w:r>
+        <w:rPr>
+          <w:b/>
+        </w:rPr>
+        <w:t>MODO DE FUNCIONAMIENTO</w:t>
+      </w:r>
+      <w:bookmarkEnd w:id="3"/>
+    </w:p>
+    <w:p>
+      <w:pPr>
+        <w:spacing w:after="0"/>
+        <w:jc w:val="both"/>
+        <w:rPr>
+          <w:rFonts w:ascii="Arial" w:hAnsi="Arial" w:cs="Arial"/>
+        </w:rPr>
+      </w:pPr>
+      <w:r>
+        <w:rPr>
+          <w:rFonts w:ascii="Arial" w:hAnsi="Arial" w:cs="Arial"/>
+        </w:rPr>
+        <w:t>E</w:t>
+      </w:r>
+      <w:r>
+        <w:rPr>
+          <w:rFonts w:ascii="Arial" w:hAnsi="Arial" w:cs="Arial"/>
+        </w:rPr>
+        <w:t xml:space="preserve">l sistema </w:t>
+      </w:r>
+      <w:r>
+        <w:rPr>
+          <w:rFonts w:ascii="Arial" w:hAnsi="Arial" w:cs="Arial"/>
+        </w:rPr>
+        <w:t>presenta un</w:t>
+      </w:r>
+      <w:r>
+        <w:rPr>
+          <w:rFonts w:ascii="Arial" w:hAnsi="Arial" w:cs="Arial"/>
+        </w:rPr>
+        <w:t xml:space="preserve"> nivel de</w:t>
       </w:r>
       <w:r>
         <w:rPr>
@@ -1064,492 +1817,135 @@
         <w:rPr>
           <w:rFonts w:ascii="Arial" w:hAnsi="Arial" w:cs="Arial"/>
         </w:rPr>
-        <w:t xml:space="preserve">(Plataforma </w:t>
-      </w:r>
-      <w:proofErr w:type="spellStart"/>
-      <w:r>
-        <w:rPr>
-          <w:rFonts w:ascii="Arial" w:hAnsi="Arial" w:cs="Arial"/>
-        </w:rPr>
-        <w:t>Autonivelable</w:t>
-      </w:r>
-      <w:proofErr w:type="spellEnd"/>
-      <w:r>
-        <w:rPr>
-          <w:rFonts w:ascii="Arial" w:hAnsi="Arial" w:cs="Arial"/>
-        </w:rPr>
-        <w:t>)</w:t>
-      </w:r>
-    </w:p>
-    <w:p>
-      <w:pPr>
-        <w:jc w:val="both"/>
-        <w:rPr>
-          <w:rFonts w:ascii="Arial" w:hAnsi="Arial" w:cs="Arial"/>
-        </w:rPr>
-      </w:pPr>
-    </w:p>
-    <w:p>
-      <w:pPr>
-        <w:jc w:val="both"/>
-        <w:rPr>
-          <w:rFonts w:ascii="Arial" w:hAnsi="Arial" w:cs="Arial"/>
-        </w:rPr>
-      </w:pPr>
-    </w:p>
-    <w:p>
-      <w:pPr>
-        <w:jc w:val="both"/>
-        <w:rPr>
-          <w:rFonts w:ascii="Arial" w:hAnsi="Arial" w:cs="Arial"/>
-        </w:rPr>
-      </w:pPr>
-    </w:p>
-    <w:p>
-      <w:pPr>
-        <w:jc w:val="both"/>
-        <w:rPr>
-          <w:rFonts w:ascii="Arial" w:hAnsi="Arial" w:cs="Arial"/>
-        </w:rPr>
-      </w:pPr>
-    </w:p>
-    <w:p>
-      <w:pPr>
-        <w:jc w:val="both"/>
-        <w:rPr>
-          <w:rFonts w:ascii="Arial" w:hAnsi="Arial" w:cs="Arial"/>
-        </w:rPr>
-      </w:pPr>
-    </w:p>
-    <w:p>
-      <w:pPr>
-        <w:jc w:val="both"/>
-        <w:rPr>
-          <w:rFonts w:ascii="Arial" w:hAnsi="Arial" w:cs="Arial"/>
-        </w:rPr>
-      </w:pPr>
-    </w:p>
-    <w:p>
-      <w:pPr>
-        <w:jc w:val="both"/>
-        <w:rPr>
-          <w:rFonts w:ascii="Arial" w:hAnsi="Arial" w:cs="Arial"/>
-        </w:rPr>
-      </w:pPr>
-    </w:p>
-    <w:p>
-      <w:pPr>
-        <w:spacing w:after="0"/>
-        <w:jc w:val="both"/>
-        <w:rPr>
-          <w:rFonts w:ascii="Arial" w:hAnsi="Arial" w:cs="Arial"/>
-        </w:rPr>
-      </w:pPr>
-      <w:r>
+        <w:t>inclinación</w:t>
+      </w:r>
+      <w:r>
+        <w:rPr>
+          <w:rFonts w:ascii="Arial" w:hAnsi="Arial" w:cs="Arial"/>
+        </w:rPr>
+        <w:t xml:space="preserve"> inicial</w:t>
+      </w:r>
+      <w:r>
+        <w:rPr>
+          <w:rFonts w:ascii="Arial" w:hAnsi="Arial" w:cs="Arial"/>
+        </w:rPr>
+        <w:t xml:space="preserve"> de la plataforma</w:t>
+      </w:r>
+      <w:r>
+        <w:rPr>
+          <w:rFonts w:ascii="Arial" w:hAnsi="Arial" w:cs="Arial"/>
+        </w:rPr>
+        <w:t xml:space="preserve"> </w:t>
+      </w:r>
+      <w:r>
+        <w:rPr>
+          <w:rFonts w:ascii="Arial" w:hAnsi="Arial" w:cs="Arial"/>
+        </w:rPr>
+        <w:t>respe</w:t>
+      </w:r>
+      <w:r>
+        <w:rPr>
+          <w:rFonts w:ascii="Arial" w:hAnsi="Arial" w:cs="Arial"/>
+        </w:rPr>
+        <w:t>cto a</w:t>
+      </w:r>
+      <w:r>
+        <w:rPr>
+          <w:rFonts w:ascii="Arial" w:hAnsi="Arial" w:cs="Arial"/>
+        </w:rPr>
+        <w:t xml:space="preserve"> </w:t>
+      </w:r>
+      <w:r>
+        <w:rPr>
+          <w:rFonts w:ascii="Arial" w:hAnsi="Arial" w:cs="Arial"/>
+        </w:rPr>
+        <w:t>l</w:t>
+      </w:r>
+      <w:r>
+        <w:rPr>
+          <w:rFonts w:ascii="Arial" w:hAnsi="Arial" w:cs="Arial"/>
+        </w:rPr>
+        <w:t>a</w:t>
+      </w:r>
+      <w:r>
+        <w:rPr>
+          <w:rFonts w:ascii="Arial" w:hAnsi="Arial" w:cs="Arial"/>
+        </w:rPr>
+        <w:t xml:space="preserve"> su</w:t>
+      </w:r>
+      <w:r>
+        <w:rPr>
+          <w:rFonts w:ascii="Arial" w:hAnsi="Arial" w:cs="Arial"/>
+        </w:rPr>
+        <w:t>perficie donde se encuentre apoyada</w:t>
+      </w:r>
+      <w:r>
+        <w:rPr>
+          <w:rFonts w:ascii="Arial" w:hAnsi="Arial" w:cs="Arial"/>
+        </w:rPr>
+        <w:t xml:space="preserve">, a partir del cual </w:t>
+      </w:r>
+      <w:r>
+        <w:rPr>
+          <w:rFonts w:ascii="Arial" w:hAnsi="Arial" w:cs="Arial"/>
+        </w:rPr>
+        <w:t xml:space="preserve">reaccionará </w:t>
+      </w:r>
+      <w:r>
+        <w:rPr>
+          <w:rFonts w:ascii="Arial" w:hAnsi="Arial" w:cs="Arial"/>
+        </w:rPr>
+        <w:t xml:space="preserve">ajustando sus patas hasta que la superficie de </w:t>
+      </w:r>
+      <w:r>
+        <w:rPr>
+          <w:rFonts w:ascii="Arial" w:hAnsi="Arial" w:cs="Arial"/>
+        </w:rPr>
+        <w:t>la plataforma</w:t>
+      </w:r>
+      <w:r>
+        <w:rPr>
+          <w:rFonts w:ascii="Arial" w:hAnsi="Arial" w:cs="Arial"/>
+        </w:rPr>
+        <w:t xml:space="preserve"> </w:t>
+      </w:r>
+      <w:r>
+        <w:rPr>
+          <w:rFonts w:ascii="Arial" w:hAnsi="Arial" w:cs="Arial"/>
+        </w:rPr>
+        <w:t>logre alcanzar el nivel deseado</w:t>
+      </w:r>
+      <w:r>
+        <w:rPr>
+          <w:rFonts w:ascii="Arial" w:hAnsi="Arial" w:cs="Arial"/>
+        </w:rPr>
+        <w:t>.</w:t>
+      </w:r>
+    </w:p>
+    <w:p>
+      <w:pPr>
+        <w:jc w:val="both"/>
         <w:rPr>
           <w:rFonts w:ascii="Arial" w:hAnsi="Arial" w:cs="Arial"/>
           <w:b/>
         </w:rPr>
-        <w:t>OBJETIVO</w:t>
-      </w:r>
-      <w:r>
-        <w:rPr>
-          <w:rFonts w:ascii="Arial" w:hAnsi="Arial" w:cs="Arial"/>
+      </w:pPr>
+    </w:p>
+    <w:p>
+      <w:pPr>
+        <w:pStyle w:val="Ttulo2"/>
+        <w:rPr>
           <w:b/>
         </w:rPr>
-        <w:t xml:space="preserve"> DEL PROYECTO</w:t>
-      </w:r>
-    </w:p>
-    <w:p>
-      <w:pPr>
-        <w:spacing w:after="0"/>
-        <w:jc w:val="both"/>
-        <w:rPr>
-          <w:rFonts w:ascii="Arial" w:hAnsi="Arial" w:cs="Arial"/>
-        </w:rPr>
-      </w:pPr>
-      <w:r>
-        <w:rPr>
-          <w:rFonts w:ascii="Arial" w:hAnsi="Arial" w:cs="Arial"/>
-        </w:rPr>
-        <w:t xml:space="preserve">Nuestro </w:t>
-      </w:r>
-      <w:r>
-        <w:rPr>
-          <w:rFonts w:ascii="Arial" w:hAnsi="Arial" w:cs="Arial"/>
-        </w:rPr>
-        <w:t>o</w:t>
-      </w:r>
-      <w:r>
-        <w:rPr>
-          <w:rFonts w:ascii="Arial" w:hAnsi="Arial" w:cs="Arial"/>
-        </w:rPr>
-        <w:t>bjetivo es desarrollar un sistema embebido (SE)</w:t>
-      </w:r>
-      <w:r>
-        <w:rPr>
-          <w:rFonts w:ascii="Arial" w:hAnsi="Arial" w:cs="Arial"/>
-        </w:rPr>
-        <w:t xml:space="preserve"> </w:t>
-      </w:r>
-      <w:r>
-        <w:rPr>
-          <w:rFonts w:ascii="Arial" w:hAnsi="Arial" w:cs="Arial"/>
-        </w:rPr>
-        <w:t>creando</w:t>
-      </w:r>
-      <w:r>
-        <w:rPr>
-          <w:rFonts w:ascii="Arial" w:hAnsi="Arial" w:cs="Arial"/>
-        </w:rPr>
-        <w:t xml:space="preserve"> una plataforma que</w:t>
-      </w:r>
-      <w:r>
-        <w:rPr>
-          <w:rFonts w:ascii="Arial" w:hAnsi="Arial" w:cs="Arial"/>
-        </w:rPr>
-        <w:t xml:space="preserve"> se </w:t>
-      </w:r>
-      <w:proofErr w:type="spellStart"/>
-      <w:r>
-        <w:rPr>
-          <w:rFonts w:ascii="Arial" w:hAnsi="Arial" w:cs="Arial"/>
-        </w:rPr>
-        <w:t>autonivele</w:t>
-      </w:r>
-      <w:proofErr w:type="spellEnd"/>
-      <w:r>
-        <w:rPr>
-          <w:rFonts w:ascii="Arial" w:hAnsi="Arial" w:cs="Arial"/>
-        </w:rPr>
-        <w:t xml:space="preserve"> dependiendo la superficie donde se encuentra apoyada</w:t>
-      </w:r>
-      <w:r>
-        <w:rPr>
-          <w:rFonts w:ascii="Arial" w:hAnsi="Arial" w:cs="Arial"/>
-        </w:rPr>
-        <w:t>.</w:t>
-      </w:r>
-    </w:p>
-    <w:p>
-      <w:pPr>
-        <w:spacing w:after="0"/>
-        <w:jc w:val="both"/>
-        <w:rPr>
-          <w:rFonts w:ascii="Arial" w:hAnsi="Arial" w:cs="Arial"/>
-        </w:rPr>
-      </w:pPr>
-    </w:p>
-    <w:p>
-      <w:pPr>
-        <w:spacing w:after="0"/>
-        <w:jc w:val="both"/>
-        <w:rPr>
-          <w:rFonts w:ascii="Arial" w:hAnsi="Arial" w:cs="Arial"/>
-        </w:rPr>
-      </w:pPr>
-      <w:r>
-        <w:rPr>
-          <w:rFonts w:ascii="Arial" w:hAnsi="Arial" w:cs="Arial"/>
+      </w:pPr>
+      <w:bookmarkStart w:id="4" w:name="_Toc531199795"/>
+      <w:r>
+        <w:rPr>
           <w:b/>
         </w:rPr>
-        <w:t>SOLUCION PROPUESTA PARA EL PROYECTO</w:t>
-      </w:r>
-      <w:r>
-        <w:rPr>
-          <w:rFonts w:ascii="Arial" w:hAnsi="Arial" w:cs="Arial"/>
-        </w:rPr>
-        <w:t xml:space="preserve"> </w:t>
-      </w:r>
-    </w:p>
-    <w:p>
-      <w:pPr>
-        <w:spacing w:after="0"/>
-        <w:jc w:val="both"/>
-        <w:rPr>
-          <w:rFonts w:ascii="Arial" w:hAnsi="Arial" w:cs="Arial"/>
-        </w:rPr>
-      </w:pPr>
-      <w:r>
-        <w:rPr>
-          <w:rFonts w:ascii="Arial" w:hAnsi="Arial" w:cs="Arial"/>
-        </w:rPr>
-        <w:t>Nos enfocamos en util</w:t>
-      </w:r>
-      <w:r>
-        <w:rPr>
-          <w:rFonts w:ascii="Arial" w:hAnsi="Arial" w:cs="Arial"/>
-        </w:rPr>
-        <w:t xml:space="preserve">izar un sistema embebido como </w:t>
-      </w:r>
-      <w:r>
-        <w:rPr>
-          <w:rFonts w:ascii="Arial" w:hAnsi="Arial" w:cs="Arial"/>
-        </w:rPr>
-        <w:t>Ardui</w:t>
-      </w:r>
-      <w:r>
-        <w:rPr>
-          <w:rFonts w:ascii="Arial" w:hAnsi="Arial" w:cs="Arial"/>
-        </w:rPr>
-        <w:t>no Mega con sensores apropiados</w:t>
-      </w:r>
-      <w:r>
-        <w:rPr>
-          <w:rFonts w:ascii="Arial" w:hAnsi="Arial" w:cs="Arial"/>
-        </w:rPr>
-        <w:t xml:space="preserve"> y la programación necesaria para</w:t>
-      </w:r>
-      <w:r>
-        <w:rPr>
-          <w:rFonts w:ascii="Arial" w:hAnsi="Arial" w:cs="Arial"/>
-        </w:rPr>
-        <w:t xml:space="preserve"> que </w:t>
-      </w:r>
-      <w:r>
-        <w:rPr>
-          <w:rFonts w:ascii="Arial" w:hAnsi="Arial" w:cs="Arial"/>
-        </w:rPr>
-        <w:t>realice la funcionalidad esperada.</w:t>
-      </w:r>
-      <w:r>
-        <w:rPr>
-          <w:rFonts w:ascii="Arial" w:hAnsi="Arial" w:cs="Arial"/>
-        </w:rPr>
-        <w:t xml:space="preserve"> </w:t>
-      </w:r>
-      <w:r>
-        <w:rPr>
-          <w:rFonts w:ascii="Arial" w:hAnsi="Arial" w:cs="Arial"/>
-        </w:rPr>
-        <w:t>Además,</w:t>
-      </w:r>
-      <w:r>
-        <w:rPr>
-          <w:rFonts w:ascii="Arial" w:hAnsi="Arial" w:cs="Arial"/>
-        </w:rPr>
-        <w:t xml:space="preserve"> este sistema embebido se comunicará a través de un módulo Bluetooth con un dispositivo Android para que el usuario pueda obtener información del estado de la plataforma </w:t>
-      </w:r>
-      <w:proofErr w:type="spellStart"/>
-      <w:r>
-        <w:rPr>
-          <w:rFonts w:ascii="Arial" w:hAnsi="Arial" w:cs="Arial"/>
-        </w:rPr>
-        <w:t>autonivelable</w:t>
-      </w:r>
-      <w:proofErr w:type="spellEnd"/>
-      <w:r>
-        <w:rPr>
-          <w:rFonts w:ascii="Arial" w:hAnsi="Arial" w:cs="Arial"/>
-        </w:rPr>
-        <w:t>.</w:t>
-      </w:r>
-    </w:p>
-    <w:p>
-      <w:pPr>
-        <w:spacing w:after="0"/>
-        <w:jc w:val="both"/>
-        <w:rPr>
-          <w:rFonts w:ascii="Arial" w:hAnsi="Arial" w:cs="Arial"/>
-        </w:rPr>
-      </w:pPr>
-    </w:p>
-    <w:p>
-      <w:pPr>
-        <w:spacing w:after="0"/>
-        <w:jc w:val="both"/>
-        <w:rPr>
-          <w:rFonts w:ascii="Arial" w:hAnsi="Arial" w:cs="Arial"/>
-          <w:b/>
-        </w:rPr>
-      </w:pPr>
-      <w:r>
-        <w:rPr>
-          <w:rFonts w:ascii="Arial" w:hAnsi="Arial" w:cs="Arial"/>
-          <w:b/>
-        </w:rPr>
-        <w:t>MODO DE FUNCIONAMIENTO</w:t>
-      </w:r>
-    </w:p>
-    <w:p>
-      <w:pPr>
-        <w:spacing w:after="0"/>
-        <w:jc w:val="both"/>
-        <w:rPr>
-          <w:rFonts w:ascii="Arial" w:hAnsi="Arial" w:cs="Arial"/>
-        </w:rPr>
-      </w:pPr>
-      <w:r>
-        <w:rPr>
-          <w:rFonts w:ascii="Arial" w:hAnsi="Arial" w:cs="Arial"/>
-        </w:rPr>
-        <w:t>E</w:t>
-      </w:r>
-      <w:r>
-        <w:rPr>
-          <w:rFonts w:ascii="Arial" w:hAnsi="Arial" w:cs="Arial"/>
-        </w:rPr>
-        <w:t xml:space="preserve">l sistema </w:t>
-      </w:r>
-      <w:r>
-        <w:rPr>
-          <w:rFonts w:ascii="Arial" w:hAnsi="Arial" w:cs="Arial"/>
-        </w:rPr>
-        <w:t>presenta un</w:t>
-      </w:r>
-      <w:r>
-        <w:rPr>
-          <w:rFonts w:ascii="Arial" w:hAnsi="Arial" w:cs="Arial"/>
-        </w:rPr>
-        <w:t xml:space="preserve"> nivel de</w:t>
-      </w:r>
-      <w:r>
-        <w:rPr>
-          <w:rFonts w:ascii="Arial" w:hAnsi="Arial" w:cs="Arial"/>
-        </w:rPr>
-        <w:t xml:space="preserve"> </w:t>
-      </w:r>
-      <w:r>
-        <w:rPr>
-          <w:rFonts w:ascii="Arial" w:hAnsi="Arial" w:cs="Arial"/>
-        </w:rPr>
-        <w:t>inclinación</w:t>
-      </w:r>
-      <w:r>
-        <w:rPr>
-          <w:rFonts w:ascii="Arial" w:hAnsi="Arial" w:cs="Arial"/>
-        </w:rPr>
-        <w:t xml:space="preserve"> inicial</w:t>
-      </w:r>
-      <w:r>
-        <w:rPr>
-          <w:rFonts w:ascii="Arial" w:hAnsi="Arial" w:cs="Arial"/>
-        </w:rPr>
-        <w:t xml:space="preserve"> de la plataforma</w:t>
-      </w:r>
-      <w:r>
-        <w:rPr>
-          <w:rFonts w:ascii="Arial" w:hAnsi="Arial" w:cs="Arial"/>
-        </w:rPr>
-        <w:t xml:space="preserve"> </w:t>
-      </w:r>
-      <w:r>
-        <w:rPr>
-          <w:rFonts w:ascii="Arial" w:hAnsi="Arial" w:cs="Arial"/>
-        </w:rPr>
-        <w:t>respe</w:t>
-      </w:r>
-      <w:r>
-        <w:rPr>
-          <w:rFonts w:ascii="Arial" w:hAnsi="Arial" w:cs="Arial"/>
-        </w:rPr>
-        <w:t>cto a</w:t>
-      </w:r>
-      <w:r>
-        <w:rPr>
-          <w:rFonts w:ascii="Arial" w:hAnsi="Arial" w:cs="Arial"/>
-        </w:rPr>
-        <w:t xml:space="preserve"> </w:t>
-      </w:r>
-      <w:r>
-        <w:rPr>
-          <w:rFonts w:ascii="Arial" w:hAnsi="Arial" w:cs="Arial"/>
-        </w:rPr>
-        <w:t>l</w:t>
-      </w:r>
-      <w:r>
-        <w:rPr>
-          <w:rFonts w:ascii="Arial" w:hAnsi="Arial" w:cs="Arial"/>
-        </w:rPr>
-        <w:t>a</w:t>
-      </w:r>
-      <w:r>
-        <w:rPr>
-          <w:rFonts w:ascii="Arial" w:hAnsi="Arial" w:cs="Arial"/>
-        </w:rPr>
-        <w:t xml:space="preserve"> su</w:t>
-      </w:r>
-      <w:r>
-        <w:rPr>
-          <w:rFonts w:ascii="Arial" w:hAnsi="Arial" w:cs="Arial"/>
-        </w:rPr>
-        <w:t>perficie donde se encuentre apoyada</w:t>
-      </w:r>
-      <w:r>
-        <w:rPr>
-          <w:rFonts w:ascii="Arial" w:hAnsi="Arial" w:cs="Arial"/>
-        </w:rPr>
-        <w:t xml:space="preserve">, a partir del cual </w:t>
-      </w:r>
-      <w:r>
-        <w:rPr>
-          <w:rFonts w:ascii="Arial" w:hAnsi="Arial" w:cs="Arial"/>
-        </w:rPr>
-        <w:t xml:space="preserve">reaccionará </w:t>
-      </w:r>
-      <w:r>
-        <w:rPr>
-          <w:rFonts w:ascii="Arial" w:hAnsi="Arial" w:cs="Arial"/>
-        </w:rPr>
-        <w:t xml:space="preserve">ajustando sus patas hasta que la superficie de </w:t>
-      </w:r>
-      <w:proofErr w:type="gramStart"/>
-      <w:r>
-        <w:rPr>
-          <w:rFonts w:ascii="Arial" w:hAnsi="Arial" w:cs="Arial"/>
-        </w:rPr>
-        <w:t xml:space="preserve">la </w:t>
-      </w:r>
-      <w:r>
-        <w:rPr>
-          <w:rFonts w:ascii="Arial" w:hAnsi="Arial" w:cs="Arial"/>
-        </w:rPr>
-        <w:t xml:space="preserve"> plataforma</w:t>
-      </w:r>
-      <w:proofErr w:type="gramEnd"/>
-      <w:r>
-        <w:rPr>
-          <w:rFonts w:ascii="Arial" w:hAnsi="Arial" w:cs="Arial"/>
-        </w:rPr>
-        <w:t xml:space="preserve"> </w:t>
-      </w:r>
-      <w:r>
-        <w:rPr>
-          <w:rFonts w:ascii="Arial" w:hAnsi="Arial" w:cs="Arial"/>
-        </w:rPr>
-        <w:t>logre alcanzar el nivel deseado</w:t>
-      </w:r>
-      <w:r>
-        <w:rPr>
-          <w:rFonts w:ascii="Arial" w:hAnsi="Arial" w:cs="Arial"/>
-        </w:rPr>
-        <w:t>.</w:t>
-      </w:r>
-    </w:p>
-    <w:p>
-      <w:pPr>
-        <w:jc w:val="both"/>
-        <w:rPr>
-          <w:rFonts w:ascii="Arial" w:hAnsi="Arial" w:cs="Arial"/>
-          <w:b/>
-        </w:rPr>
-      </w:pPr>
-    </w:p>
-    <w:p>
-      <w:pPr>
-        <w:jc w:val="both"/>
-        <w:rPr>
-          <w:rFonts w:ascii="Arial" w:hAnsi="Arial" w:cs="Arial"/>
-          <w:b/>
-        </w:rPr>
-      </w:pPr>
-      <w:r>
-        <w:rPr>
-          <w:rFonts w:ascii="Arial" w:hAnsi="Arial" w:cs="Arial"/>
-          <w:b/>
-        </w:rPr>
         <w:t>HARDWARE UTILIZADO</w:t>
       </w:r>
+      <w:bookmarkEnd w:id="4"/>
     </w:p>
     <w:p>
       <w:pPr>
@@ -1968,21 +2364,7 @@
         <w:rPr>
           <w:rFonts w:ascii="Arial" w:hAnsi="Arial" w:cs="Arial"/>
         </w:rPr>
-        <w:t xml:space="preserve">1 </w:t>
-      </w:r>
-      <w:proofErr w:type="gramStart"/>
-      <w:r>
-        <w:rPr>
-          <w:rFonts w:ascii="Arial" w:hAnsi="Arial" w:cs="Arial"/>
-        </w:rPr>
-        <w:t>Sensor</w:t>
-      </w:r>
-      <w:proofErr w:type="gramEnd"/>
-      <w:r>
-        <w:rPr>
-          <w:rFonts w:ascii="Arial" w:hAnsi="Arial" w:cs="Arial"/>
-        </w:rPr>
-        <w:t xml:space="preserve"> Acelerómetro</w:t>
+        <w:t>1 Sensor Acelerómetro</w:t>
       </w:r>
       <w:r>
         <w:rPr>
@@ -2007,21 +2389,7 @@
         <w:rPr>
           <w:rFonts w:ascii="Arial" w:hAnsi="Arial" w:cs="Arial"/>
         </w:rPr>
-        <w:t xml:space="preserve">1 </w:t>
-      </w:r>
-      <w:proofErr w:type="gramStart"/>
-      <w:r>
-        <w:rPr>
-          <w:rFonts w:ascii="Arial" w:hAnsi="Arial" w:cs="Arial"/>
-        </w:rPr>
-        <w:t>Sensor</w:t>
-      </w:r>
-      <w:proofErr w:type="gramEnd"/>
-      <w:r>
-        <w:rPr>
-          <w:rFonts w:ascii="Arial" w:hAnsi="Arial" w:cs="Arial"/>
-        </w:rPr>
-        <w:t xml:space="preserve"> </w:t>
+        <w:t xml:space="preserve">1 Sensor </w:t>
       </w:r>
       <w:r>
         <w:rPr>
@@ -2287,18 +2655,19 @@
     </w:p>
     <w:p>
       <w:pPr>
-        <w:jc w:val="both"/>
-        <w:rPr>
-          <w:rFonts w:ascii="Arial" w:hAnsi="Arial" w:cs="Arial"/>
-        </w:rPr>
-      </w:pPr>
-      <w:r>
-        <w:rPr>
-          <w:rFonts w:ascii="Arial" w:hAnsi="Arial" w:cs="Arial"/>
+        <w:pStyle w:val="Ttulo2"/>
+        <w:rPr>
           <w:b/>
         </w:rPr>
+      </w:pPr>
+      <w:bookmarkStart w:id="5" w:name="_Toc531199796"/>
+      <w:r>
+        <w:rPr>
+          <w:b/>
+        </w:rPr>
         <w:t>SOFTWARE UTILIZADO</w:t>
       </w:r>
+      <w:bookmarkEnd w:id="5"/>
     </w:p>
     <w:p>
       <w:pPr>
@@ -2373,13 +2742,23 @@
           <w:b/>
         </w:rPr>
       </w:pPr>
-      <w:r>
-        <w:rPr>
-          <w:rFonts w:ascii="Arial" w:hAnsi="Arial" w:cs="Arial"/>
+    </w:p>
+    <w:p>
+      <w:pPr>
+        <w:pStyle w:val="Ttulo2"/>
+        <w:rPr>
           <w:b/>
         </w:rPr>
+      </w:pPr>
+      <w:bookmarkStart w:id="6" w:name="_Toc531199797"/>
+      <w:r>
+        <w:rPr>
+          <w:b/>
+        </w:rPr>
+        <w:lastRenderedPageBreak/>
         <w:t>DESCRIPCION</w:t>
       </w:r>
+      <w:bookmarkEnd w:id="6"/>
     </w:p>
     <w:p>
       <w:pPr>
@@ -2447,9 +2826,8 @@
           <w:noProof/>
           <w:lang w:eastAsia="es-AR"/>
         </w:rPr>
-        <w:lastRenderedPageBreak/>
         <w:drawing>
-          <wp:anchor distT="0" distB="0" distL="114300" distR="114300" simplePos="0" relativeHeight="251659264" behindDoc="0" locked="0" layoutInCell="1" allowOverlap="1" wp14:anchorId="1B6A2A49" wp14:editId="52E4E58B">
+          <wp:anchor distT="0" distB="0" distL="114300" distR="114300" simplePos="0" relativeHeight="251659264" behindDoc="0" locked="0" layoutInCell="1" allowOverlap="1" wp14:anchorId="2B8A3874" wp14:editId="70A47269">
             <wp:simplePos x="0" y="0"/>
             <wp:positionH relativeFrom="column">
               <wp:posOffset>4006215</wp:posOffset>
@@ -2619,7 +2997,7 @@
           <w:lang w:eastAsia="es-AR"/>
         </w:rPr>
         <w:drawing>
-          <wp:anchor distT="0" distB="0" distL="114300" distR="114300" simplePos="0" relativeHeight="251716608" behindDoc="0" locked="0" layoutInCell="1" allowOverlap="1" wp14:anchorId="56FAFBD6" wp14:editId="759C25E4">
+          <wp:anchor distT="0" distB="0" distL="114300" distR="114300" simplePos="0" relativeHeight="251716608" behindDoc="0" locked="0" layoutInCell="1" allowOverlap="1" wp14:anchorId="6FC61B4B" wp14:editId="1E11F91F">
             <wp:simplePos x="0" y="0"/>
             <wp:positionH relativeFrom="column">
               <wp:posOffset>3872865</wp:posOffset>
@@ -2792,7 +3170,7 @@
           <w:lang w:eastAsia="es-AR"/>
         </w:rPr>
         <w:drawing>
-          <wp:anchor distT="0" distB="0" distL="114300" distR="114300" simplePos="0" relativeHeight="251664384" behindDoc="0" locked="0" layoutInCell="1" allowOverlap="1" wp14:anchorId="2F81D3A0" wp14:editId="22A065B0">
+          <wp:anchor distT="0" distB="0" distL="114300" distR="114300" simplePos="0" relativeHeight="251664384" behindDoc="0" locked="0" layoutInCell="1" allowOverlap="1" wp14:anchorId="328ECAE4" wp14:editId="2B0A623F">
             <wp:simplePos x="0" y="0"/>
             <wp:positionH relativeFrom="margin">
               <wp:align>right</wp:align>
@@ -3121,7 +3499,7 @@
         </w:rPr>
         <w:lastRenderedPageBreak/>
         <w:drawing>
-          <wp:anchor distT="0" distB="0" distL="114300" distR="114300" simplePos="0" relativeHeight="251661312" behindDoc="0" locked="0" layoutInCell="1" allowOverlap="1" wp14:anchorId="12587A47" wp14:editId="6757AAFD">
+          <wp:anchor distT="0" distB="0" distL="114300" distR="114300" simplePos="0" relativeHeight="251661312" behindDoc="0" locked="0" layoutInCell="1" allowOverlap="1" wp14:anchorId="4867E76C" wp14:editId="55260096">
             <wp:simplePos x="0" y="0"/>
             <wp:positionH relativeFrom="column">
               <wp:posOffset>3187065</wp:posOffset>
@@ -3439,7 +3817,7 @@
           <w:lang w:eastAsia="es-AR"/>
         </w:rPr>
         <w:drawing>
-          <wp:anchor distT="0" distB="0" distL="114300" distR="114300" simplePos="0" relativeHeight="251662336" behindDoc="0" locked="0" layoutInCell="1" allowOverlap="1" wp14:anchorId="6B0A6A0B" wp14:editId="09930DFA">
+          <wp:anchor distT="0" distB="0" distL="114300" distR="114300" simplePos="0" relativeHeight="251662336" behindDoc="0" locked="0" layoutInCell="1" allowOverlap="1" wp14:anchorId="2DF158FA" wp14:editId="1EEF4A89">
             <wp:simplePos x="0" y="0"/>
             <wp:positionH relativeFrom="margin">
               <wp:posOffset>3037840</wp:posOffset>
@@ -3701,7 +4079,7 @@
           <w:lang w:eastAsia="es-AR"/>
         </w:rPr>
         <w:drawing>
-          <wp:inline distT="0" distB="0" distL="0" distR="0">
+          <wp:inline distT="0" distB="0" distL="0" distR="0" wp14:anchorId="5D0B29D5" wp14:editId="1050B5D6">
             <wp:extent cx="5400040" cy="2667000"/>
             <wp:effectExtent l="0" t="0" r="0" b="0"/>
             <wp:docPr id="12" name="Imagen 12"/>
@@ -3954,21 +4332,7 @@
         <w:rPr>
           <w:rFonts w:ascii="Arial" w:hAnsi="Arial" w:cs="Arial"/>
         </w:rPr>
-        <w:t xml:space="preserve">Voltaje de </w:t>
-      </w:r>
-      <w:proofErr w:type="gramStart"/>
-      <w:r>
-        <w:rPr>
-          <w:rFonts w:ascii="Arial" w:hAnsi="Arial" w:cs="Arial"/>
-        </w:rPr>
-        <w:t>Entrada(</w:t>
-      </w:r>
-      <w:proofErr w:type="gramEnd"/>
-      <w:r>
-        <w:rPr>
-          <w:rFonts w:ascii="Arial" w:hAnsi="Arial" w:cs="Arial"/>
-        </w:rPr>
-        <w:t>Limites): 6V-20V</w:t>
+        <w:t>Voltaje de Entrada(Limites): 6V-20V</w:t>
       </w:r>
     </w:p>
     <w:p>
@@ -4251,7 +4615,7 @@
           <w:lang w:eastAsia="es-AR"/>
         </w:rPr>
         <w:drawing>
-          <wp:anchor distT="0" distB="0" distL="114300" distR="114300" simplePos="0" relativeHeight="251665408" behindDoc="0" locked="0" layoutInCell="1" allowOverlap="1" wp14:anchorId="56C78F16" wp14:editId="40C91B87">
+          <wp:anchor distT="0" distB="0" distL="114300" distR="114300" simplePos="0" relativeHeight="251665408" behindDoc="0" locked="0" layoutInCell="1" allowOverlap="1" wp14:anchorId="035C83F9" wp14:editId="0F3FA7E6">
             <wp:simplePos x="0" y="0"/>
             <wp:positionH relativeFrom="margin">
               <wp:align>right</wp:align>
@@ -4607,20 +4971,19 @@
     </w:p>
     <w:p>
       <w:pPr>
-        <w:spacing w:after="0" w:line="240" w:lineRule="auto"/>
-        <w:jc w:val="both"/>
-        <w:rPr>
-          <w:rFonts w:ascii="Arial" w:hAnsi="Arial" w:cs="Arial"/>
+        <w:pStyle w:val="Ttulo2"/>
+        <w:rPr>
           <w:b/>
         </w:rPr>
       </w:pPr>
-      <w:r>
-        <w:rPr>
-          <w:rFonts w:ascii="Arial" w:hAnsi="Arial" w:cs="Arial"/>
+      <w:bookmarkStart w:id="7" w:name="_Toc531199798"/>
+      <w:r>
+        <w:rPr>
           <w:b/>
         </w:rPr>
-        <w:t>Diagramas</w:t>
-      </w:r>
+        <w:t>DIAGRAMAS</w:t>
+      </w:r>
+      <w:bookmarkEnd w:id="7"/>
     </w:p>
     <w:p>
       <w:pPr>
@@ -4646,7 +5009,7 @@
           <w:lang w:eastAsia="es-AR"/>
         </w:rPr>
         <w:drawing>
-          <wp:inline distT="0" distB="0" distL="0" distR="0" wp14:anchorId="094ED5C9" wp14:editId="07F55CD8">
+          <wp:inline distT="0" distB="0" distL="0" distR="0" wp14:anchorId="1818DE20" wp14:editId="0D0E349D">
             <wp:extent cx="5400040" cy="2424430"/>
             <wp:effectExtent l="0" t="0" r="0" b="0"/>
             <wp:docPr id="11" name="Imagen 11"/>
@@ -4722,7 +5085,7 @@
           <w:lang w:eastAsia="es-AR"/>
         </w:rPr>
         <w:drawing>
-          <wp:inline distT="0" distB="0" distL="0" distR="0" wp14:anchorId="6F3B79AC" wp14:editId="50F1D8E4">
+          <wp:inline distT="0" distB="0" distL="0" distR="0" wp14:anchorId="75052D58" wp14:editId="62A97FA7">
             <wp:extent cx="5400040" cy="2575560"/>
             <wp:effectExtent l="0" t="0" r="0" b="0"/>
             <wp:docPr id="4" name="Imagen 4"/>
@@ -4799,7 +5162,7 @@
           <w:lang w:eastAsia="es-AR"/>
         </w:rPr>
         <w:drawing>
-          <wp:inline distT="0" distB="0" distL="0" distR="0" wp14:anchorId="38E5F4E3" wp14:editId="3A504F36">
+          <wp:inline distT="0" distB="0" distL="0" distR="0" wp14:anchorId="1B931F15" wp14:editId="761C344E">
             <wp:extent cx="5210175" cy="2647950"/>
             <wp:effectExtent l="0" t="0" r="9525" b="0"/>
             <wp:docPr id="5" name="Imagen 5"/>
@@ -4872,7 +5235,7 @@
         </w:rPr>
         <w:lastRenderedPageBreak/>
         <w:drawing>
-          <wp:inline distT="0" distB="0" distL="0" distR="0" wp14:anchorId="3F94FA76" wp14:editId="55E58668">
+          <wp:inline distT="0" distB="0" distL="0" distR="0" wp14:anchorId="330F7FB6" wp14:editId="74A327D4">
             <wp:extent cx="5641975" cy="4784090"/>
             <wp:effectExtent l="0" t="9207" r="6667" b="6668"/>
             <wp:docPr id="1" name="Imagen 1"/>
@@ -4950,26 +5313,25 @@
     </w:p>
     <w:p>
       <w:pPr>
-        <w:jc w:val="both"/>
-        <w:rPr>
-          <w:rFonts w:ascii="Arial" w:hAnsi="Arial" w:cs="Arial"/>
+        <w:pStyle w:val="Ttulo2"/>
+        <w:rPr>
           <w:b/>
         </w:rPr>
       </w:pPr>
-      <w:r>
-        <w:rPr>
-          <w:rFonts w:ascii="Arial" w:hAnsi="Arial" w:cs="Arial"/>
+      <w:bookmarkStart w:id="8" w:name="_Toc531199799"/>
+      <w:r>
+        <w:rPr>
           <w:b/>
         </w:rPr>
         <w:t xml:space="preserve">PROBLEMAS QUE </w:t>
       </w:r>
       <w:r>
         <w:rPr>
-          <w:rFonts w:ascii="Arial" w:hAnsi="Arial" w:cs="Arial"/>
           <w:b/>
         </w:rPr>
         <w:t>SURGIERON DURANTE EL DESARROLLO DEL PROYECTO</w:t>
       </w:r>
+      <w:bookmarkEnd w:id="8"/>
     </w:p>
     <w:p>
       <w:pPr>
@@ -5174,43 +5536,19 @@
     </w:p>
     <w:p>
       <w:pPr>
-        <w:jc w:val="both"/>
-        <w:rPr>
-          <w:rFonts w:ascii="Arial" w:hAnsi="Arial" w:cs="Arial"/>
+        <w:pStyle w:val="Ttulo2"/>
+        <w:rPr>
           <w:b/>
-          <w:sz w:val="24"/>
-          <w:szCs w:val="24"/>
-        </w:rPr>
-      </w:pPr>
-      <w:r>
-        <w:rPr>
-          <w:rFonts w:ascii="Arial" w:hAnsi="Arial" w:cs="Arial"/>
+        </w:rPr>
+      </w:pPr>
+      <w:bookmarkStart w:id="9" w:name="_Toc531199800"/>
+      <w:r>
+        <w:rPr>
           <w:b/>
-          <w:sz w:val="24"/>
-          <w:szCs w:val="24"/>
-        </w:rPr>
-        <w:t xml:space="preserve">Aplicación Android (Plataforma </w:t>
-      </w:r>
-      <w:proofErr w:type="spellStart"/>
-      <w:r>
-        <w:rPr>
-          <w:rFonts w:ascii="Arial" w:hAnsi="Arial" w:cs="Arial"/>
-          <w:b/>
-          <w:sz w:val="24"/>
-          <w:szCs w:val="24"/>
-        </w:rPr>
-        <w:t>Autonivelable</w:t>
-      </w:r>
-      <w:proofErr w:type="spellEnd"/>
-      <w:r>
-        <w:rPr>
-          <w:rFonts w:ascii="Arial" w:hAnsi="Arial" w:cs="Arial"/>
-          <w:b/>
-          <w:sz w:val="24"/>
-          <w:szCs w:val="24"/>
-        </w:rPr>
-        <w:t>)</w:t>
-      </w:r>
+        </w:rPr>
+        <w:t>APLICACIÓN ANDROID (PLATAFORMA AUTONIVELABLE)</w:t>
+      </w:r>
+      <w:bookmarkEnd w:id="9"/>
     </w:p>
     <w:p>
       <w:pPr>
@@ -5623,7 +5961,7 @@
         </w:rPr>
         <w:lastRenderedPageBreak/>
         <w:drawing>
-          <wp:inline distT="0" distB="0" distL="0" distR="0" wp14:anchorId="3EE2235B" wp14:editId="265D22A8">
+          <wp:inline distT="0" distB="0" distL="0" distR="0" wp14:anchorId="323BF17E" wp14:editId="40AC43D1">
             <wp:extent cx="2238375" cy="3781425"/>
             <wp:effectExtent l="0" t="0" r="9525" b="9525"/>
             <wp:docPr id="14" name="Imagen 14"/>
@@ -5889,7 +6227,6 @@
         </w:rPr>
         <w:t xml:space="preserve">, la altura actual de la </w:t>
       </w:r>
-      <w:proofErr w:type="gramStart"/>
       <w:r>
         <w:rPr>
           <w:rFonts w:ascii="Arial" w:hAnsi="Arial" w:cs="Arial"/>
@@ -5906,7 +6243,6 @@
         </w:rPr>
         <w:t>,</w:t>
       </w:r>
-      <w:proofErr w:type="gramEnd"/>
       <w:r>
         <w:rPr>
           <w:rFonts w:ascii="Arial" w:hAnsi="Arial" w:cs="Arial"/>
@@ -6149,8 +6485,6 @@
     </w:p>
     <w:p>
       <w:pPr>
-        <w:ind w:left="708" w:hanging="708"/>
-        <w:jc w:val="both"/>
         <w:rPr>
           <w:rFonts w:ascii="Arial" w:hAnsi="Arial" w:cs="Arial"/>
           <w:b/>
@@ -6165,8 +6499,30 @@
           <w:sz w:val="28"/>
           <w:szCs w:val="28"/>
         </w:rPr>
-        <w:t>Diagrama de funciones (software)</w:t>
-      </w:r>
+        <w:br w:type="page"/>
+      </w:r>
+    </w:p>
+    <w:p>
+      <w:pPr>
+        <w:ind w:left="708" w:hanging="708"/>
+        <w:jc w:val="both"/>
+        <w:rPr>
+          <w:rFonts w:ascii="Arial" w:hAnsi="Arial" w:cs="Arial"/>
+          <w:b/>
+          <w:sz w:val="28"/>
+          <w:szCs w:val="28"/>
+        </w:rPr>
+      </w:pPr>
+      <w:bookmarkStart w:id="10" w:name="_Toc531199801"/>
+      <w:r>
+        <w:rPr>
+          <w:rStyle w:val="Ttulo2Car"/>
+          <w:b/>
+        </w:rPr>
+        <w:lastRenderedPageBreak/>
+        <w:t>DIAGRAMA DE FUNCIONES (SOFTWARE)</w:t>
+      </w:r>
+      <w:bookmarkEnd w:id="10"/>
     </w:p>
     <w:p>
       <w:pPr>
@@ -6186,8 +6542,8 @@
           <w:noProof/>
           <w:sz w:val="28"/>
           <w:szCs w:val="28"/>
-        </w:rPr>
-        <w:lastRenderedPageBreak/>
+          <w:lang w:eastAsia="es-AR"/>
+        </w:rPr>
         <mc:AlternateContent>
           <mc:Choice Requires="wpc">
             <w:drawing>
@@ -10740,7 +11096,7 @@
           </mc:Choice>
           <mc:Fallback>
             <w:pict>
-              <v:group id="Lienzo 3" o:spid="_x0000_s1026" editas="canvas" style="width:491.5pt;height:628pt;mso-position-horizontal-relative:char;mso-position-vertical-relative:line" coordsize="62420,79756" o:gfxdata="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">
+              <v:group id="Lienzo 3" o:spid="_x0000_s1026" editas="canvas" style="width:491.5pt;height:628pt;mso-position-horizontal-relative:char;mso-position-vertical-relative:line" coordsize="62420,79756" o:gfxdata="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">
                 <v:shapetype id="_x0000_t75" coordsize="21600,21600" o:spt="75" o:preferrelative="t" path="m@4@5l@4@11@9@11@9@5xe" filled="f" stroked="f">
                   <v:stroke joinstyle="miter"/>
                   <v:formulas>
@@ -12289,13 +12645,14 @@
           </mc:Fallback>
         </mc:AlternateContent>
       </w:r>
-      <w:bookmarkStart w:id="0" w:name="_GoBack"/>
-      <w:bookmarkEnd w:id="0"/>
     </w:p>
     <w:sectPr>
+      <w:footerReference w:type="default" r:id="rId21"/>
       <w:pgSz w:w="11906" w:h="16838"/>
       <w:pgMar w:top="1417" w:right="1133" w:bottom="1417" w:left="851" w:header="708" w:footer="708" w:gutter="0"/>
+      <w:pgNumType w:start="1"/>
       <w:cols w:space="708"/>
+      <w:titlePg/>
       <w:docGrid w:linePitch="360"/>
     </w:sectPr>
   </w:body>
@@ -12303,7 +12660,7 @@
 </file>
 
 <file path=word/endnotes.xml><?xml version="1.0" encoding="utf-8"?>
-<w:endnotes xmlns:wpc="http://schemas.microsoft.com/office/word/2010/wordprocessingCanvas" xmlns:cx="http://schemas.microsoft.com/office/drawing/2014/chartex" xmlns:cx1="http://schemas.microsoft.com/office/drawing/2015/9/8/chartex" xmlns:cx2="http://schemas.microsoft.com/office/drawing/2015/10/21/chartex" xmlns:cx3="http://schemas.microsoft.com/office/drawing/2016/5/9/chartex" xmlns:cx4="http://schemas.microsoft.com/office/drawing/2016/5/10/chartex" xmlns:cx5="http://schemas.microsoft.com/office/drawing/2016/5/11/chartex" xmlns:cx6="http://schemas.microsoft.com/office/drawing/2016/5/12/chartex" xmlns:cx7="http://schemas.microsoft.com/office/drawing/2016/5/13/chartex" xmlns:cx8="http://schemas.microsoft.com/office/drawing/2016/5/14/chartex" xmlns:mc="http://schemas.openxmlformats.org/markup-compatibility/2006" xmlns:aink="http://schemas.microsoft.com/office/drawing/2016/ink" xmlns:am3d="http://schemas.microsoft.com/office/drawing/2017/model3d" xmlns:o="urn:schemas-microsoft-com:office:office" xmlns:r="http://schemas.openxmlformats.org/officeDocument/2006/relationships" xmlns:m="http://schemas.openxmlformats.org/officeDocument/2006/math" xmlns:v="urn:schemas-microsoft-com:vml" xmlns:wp14="http://schemas.microsoft.com/office/word/2010/wordprocessingDrawing" xmlns:wp="http://schemas.openxmlformats.org/drawingml/2006/wordprocessingDrawing" xmlns:w10="urn:schemas-microsoft-com:office:word" xmlns:w="http://schemas.openxmlformats.org/wordprocessingml/2006/main" xmlns:w14="http://schemas.microsoft.com/office/word/2010/wordml" xmlns:w15="http://schemas.microsoft.com/office/word/2012/wordml" xmlns:w16cid="http://schemas.microsoft.com/office/word/2016/wordml/cid" xmlns:w16se="http://schemas.microsoft.com/office/word/2015/wordml/symex" xmlns:wpg="http://schemas.microsoft.com/office/word/2010/wordprocessingGroup" xmlns:wpi="http://schemas.microsoft.com/office/word/2010/wordprocessingInk" xmlns:wne="http://schemas.microsoft.com/office/word/2006/wordml" xmlns:wps="http://schemas.microsoft.com/office/word/2010/wordprocessingShape" mc:Ignorable="w14 w15 w16se w16cid wp14">
+<w:endnotes xmlns:wpc="http://schemas.microsoft.com/office/word/2010/wordprocessingCanvas" xmlns:cx="http://schemas.microsoft.com/office/drawing/2014/chartex" xmlns:mc="http://schemas.openxmlformats.org/markup-compatibility/2006" xmlns:o="urn:schemas-microsoft-com:office:office" xmlns:r="http://schemas.openxmlformats.org/officeDocument/2006/relationships" xmlns:m="http://schemas.openxmlformats.org/officeDocument/2006/math" xmlns:v="urn:schemas-microsoft-com:vml" xmlns:wp14="http://schemas.microsoft.com/office/word/2010/wordprocessingDrawing" xmlns:wp="http://schemas.openxmlformats.org/drawingml/2006/wordprocessingDrawing" xmlns:w10="urn:schemas-microsoft-com:office:word" xmlns:w="http://schemas.openxmlformats.org/wordprocessingml/2006/main" xmlns:w14="http://schemas.microsoft.com/office/word/2010/wordml" xmlns:w15="http://schemas.microsoft.com/office/word/2012/wordml" xmlns:w16se="http://schemas.microsoft.com/office/word/2015/wordml/symex" xmlns:wpg="http://schemas.microsoft.com/office/word/2010/wordprocessingGroup" xmlns:wpi="http://schemas.microsoft.com/office/word/2010/wordprocessingInk" xmlns:wne="http://schemas.microsoft.com/office/word/2006/wordml" xmlns:wps="http://schemas.microsoft.com/office/word/2010/wordprocessingShape" mc:Ignorable="w14 w15 w16se wp14">
   <w:endnote w:type="separator" w:id="-1">
     <w:p>
       <w:pPr>
@@ -12327,8 +12684,54 @@
 </w:endnotes>
 </file>
 
+<file path=word/footer1.xml><?xml version="1.0" encoding="utf-8"?>
+<w:ftr xmlns:wpc="http://schemas.microsoft.com/office/word/2010/wordprocessingCanvas" xmlns:cx="http://schemas.microsoft.com/office/drawing/2014/chartex" xmlns:mc="http://schemas.openxmlformats.org/markup-compatibility/2006" xmlns:o="urn:schemas-microsoft-com:office:office" xmlns:r="http://schemas.openxmlformats.org/officeDocument/2006/relationships" xmlns:m="http://schemas.openxmlformats.org/officeDocument/2006/math" xmlns:v="urn:schemas-microsoft-com:vml" xmlns:wp14="http://schemas.microsoft.com/office/word/2010/wordprocessingDrawing" xmlns:wp="http://schemas.openxmlformats.org/drawingml/2006/wordprocessingDrawing" xmlns:w10="urn:schemas-microsoft-com:office:word" xmlns:w="http://schemas.openxmlformats.org/wordprocessingml/2006/main" xmlns:w14="http://schemas.microsoft.com/office/word/2010/wordml" xmlns:w15="http://schemas.microsoft.com/office/word/2012/wordml" xmlns:w16se="http://schemas.microsoft.com/office/word/2015/wordml/symex" xmlns:wpg="http://schemas.microsoft.com/office/word/2010/wordprocessingGroup" xmlns:wpi="http://schemas.microsoft.com/office/word/2010/wordprocessingInk" xmlns:wne="http://schemas.microsoft.com/office/word/2006/wordml" xmlns:wps="http://schemas.microsoft.com/office/word/2010/wordprocessingShape" mc:Ignorable="w14 w15 w16se wp14">
+  <w:sdt>
+    <w:sdtPr>
+      <w:id w:val="-280505411"/>
+      <w:docPartObj>
+        <w:docPartGallery w:val="Page Numbers (Bottom of Page)"/>
+        <w:docPartUnique/>
+      </w:docPartObj>
+    </w:sdtPr>
+    <w:sdtContent>
+      <w:p>
+        <w:pPr>
+          <w:pStyle w:val="Piedepgina"/>
+          <w:jc w:val="right"/>
+        </w:pPr>
+        <w:r>
+          <w:fldChar w:fldCharType="begin"/>
+        </w:r>
+        <w:r>
+          <w:instrText>PAGE   \* MERGEFORMAT</w:instrText>
+        </w:r>
+        <w:r>
+          <w:fldChar w:fldCharType="separate"/>
+        </w:r>
+        <w:r>
+          <w:rPr>
+            <w:noProof/>
+            <w:lang w:val="es-ES"/>
+          </w:rPr>
+          <w:t>11</w:t>
+        </w:r>
+        <w:r>
+          <w:fldChar w:fldCharType="end"/>
+        </w:r>
+      </w:p>
+    </w:sdtContent>
+  </w:sdt>
+  <w:p>
+    <w:pPr>
+      <w:pStyle w:val="Piedepgina"/>
+    </w:pPr>
+  </w:p>
+</w:ftr>
+</file>
+
 <file path=word/footnotes.xml><?xml version="1.0" encoding="utf-8"?>
-<w:footnotes xmlns:wpc="http://schemas.microsoft.com/office/word/2010/wordprocessingCanvas" xmlns:cx="http://schemas.microsoft.com/office/drawing/2014/chartex" xmlns:cx1="http://schemas.microsoft.com/office/drawing/2015/9/8/chartex" xmlns:cx2="http://schemas.microsoft.com/office/drawing/2015/10/21/chartex" xmlns:cx3="http://schemas.microsoft.com/office/drawing/2016/5/9/chartex" xmlns:cx4="http://schemas.microsoft.com/office/drawing/2016/5/10/chartex" xmlns:cx5="http://schemas.microsoft.com/office/drawing/2016/5/11/chartex" xmlns:cx6="http://schemas.microsoft.com/office/drawing/2016/5/12/chartex" xmlns:cx7="http://schemas.microsoft.com/office/drawing/2016/5/13/chartex" xmlns:cx8="http://schemas.microsoft.com/office/drawing/2016/5/14/chartex" xmlns:mc="http://schemas.openxmlformats.org/markup-compatibility/2006" xmlns:aink="http://schemas.microsoft.com/office/drawing/2016/ink" xmlns:am3d="http://schemas.microsoft.com/office/drawing/2017/model3d" xmlns:o="urn:schemas-microsoft-com:office:office" xmlns:r="http://schemas.openxmlformats.org/officeDocument/2006/relationships" xmlns:m="http://schemas.openxmlformats.org/officeDocument/2006/math" xmlns:v="urn:schemas-microsoft-com:vml" xmlns:wp14="http://schemas.microsoft.com/office/word/2010/wordprocessingDrawing" xmlns:wp="http://schemas.openxmlformats.org/drawingml/2006/wordprocessingDrawing" xmlns:w10="urn:schemas-microsoft-com:office:word" xmlns:w="http://schemas.openxmlformats.org/wordprocessingml/2006/main" xmlns:w14="http://schemas.microsoft.com/office/word/2010/wordml" xmlns:w15="http://schemas.microsoft.com/office/word/2012/wordml" xmlns:w16cid="http://schemas.microsoft.com/office/word/2016/wordml/cid" xmlns:w16se="http://schemas.microsoft.com/office/word/2015/wordml/symex" xmlns:wpg="http://schemas.microsoft.com/office/word/2010/wordprocessingGroup" xmlns:wpi="http://schemas.microsoft.com/office/word/2010/wordprocessingInk" xmlns:wne="http://schemas.microsoft.com/office/word/2006/wordml" xmlns:wps="http://schemas.microsoft.com/office/word/2010/wordprocessingShape" mc:Ignorable="w14 w15 w16se w16cid wp14">
+<w:footnotes xmlns:wpc="http://schemas.microsoft.com/office/word/2010/wordprocessingCanvas" xmlns:cx="http://schemas.microsoft.com/office/drawing/2014/chartex" xmlns:mc="http://schemas.openxmlformats.org/markup-compatibility/2006" xmlns:o="urn:schemas-microsoft-com:office:office" xmlns:r="http://schemas.openxmlformats.org/officeDocument/2006/relationships" xmlns:m="http://schemas.openxmlformats.org/officeDocument/2006/math" xmlns:v="urn:schemas-microsoft-com:vml" xmlns:wp14="http://schemas.microsoft.com/office/word/2010/wordprocessingDrawing" xmlns:wp="http://schemas.openxmlformats.org/drawingml/2006/wordprocessingDrawing" xmlns:w10="urn:schemas-microsoft-com:office:word" xmlns:w="http://schemas.openxmlformats.org/wordprocessingml/2006/main" xmlns:w14="http://schemas.microsoft.com/office/word/2010/wordml" xmlns:w15="http://schemas.microsoft.com/office/word/2012/wordml" xmlns:w16se="http://schemas.microsoft.com/office/word/2015/wordml/symex" xmlns:wpg="http://schemas.microsoft.com/office/word/2010/wordprocessingGroup" xmlns:wpi="http://schemas.microsoft.com/office/word/2010/wordprocessingInk" xmlns:wne="http://schemas.microsoft.com/office/word/2006/wordml" xmlns:wps="http://schemas.microsoft.com/office/word/2010/wordprocessingShape" mc:Ignorable="w14 w15 w16se wp14">
   <w:footnote w:type="separator" w:id="-1">
     <w:p>
       <w:pPr>
@@ -12353,7 +12756,7 @@
 </file>
 
 <file path=word/numbering.xml><?xml version="1.0" encoding="utf-8"?>
-<w:numbering xmlns:wpc="http://schemas.microsoft.com/office/word/2010/wordprocessingCanvas" xmlns:cx="http://schemas.microsoft.com/office/drawing/2014/chartex" xmlns:cx1="http://schemas.microsoft.com/office/drawing/2015/9/8/chartex" xmlns:cx2="http://schemas.microsoft.com/office/drawing/2015/10/21/chartex" xmlns:cx3="http://schemas.microsoft.com/office/drawing/2016/5/9/chartex" xmlns:cx4="http://schemas.microsoft.com/office/drawing/2016/5/10/chartex" xmlns:cx5="http://schemas.microsoft.com/office/drawing/2016/5/11/chartex" xmlns:cx6="http://schemas.microsoft.com/office/drawing/2016/5/12/chartex" xmlns:cx7="http://schemas.microsoft.com/office/drawing/2016/5/13/chartex" xmlns:cx8="http://schemas.microsoft.com/office/drawing/2016/5/14/chartex" xmlns:mc="http://schemas.openxmlformats.org/markup-compatibility/2006" xmlns:aink="http://schemas.microsoft.com/office/drawing/2016/ink" xmlns:am3d="http://schemas.microsoft.com/office/drawing/2017/model3d" xmlns:o="urn:schemas-microsoft-com:office:office" xmlns:r="http://schemas.openxmlformats.org/officeDocument/2006/relationships" xmlns:m="http://schemas.openxmlformats.org/officeDocument/2006/math" xmlns:v="urn:schemas-microsoft-com:vml" xmlns:wp14="http://schemas.microsoft.com/office/word/2010/wordprocessingDrawing" xmlns:wp="http://schemas.openxmlformats.org/drawingml/2006/wordprocessingDrawing" xmlns:w10="urn:schemas-microsoft-com:office:word" xmlns:w="http://schemas.openxmlformats.org/wordprocessingml/2006/main" xmlns:w14="http://schemas.microsoft.com/office/word/2010/wordml" xmlns:w15="http://schemas.microsoft.com/office/word/2012/wordml" xmlns:w16cid="http://schemas.microsoft.com/office/word/2016/wordml/cid" xmlns:w16se="http://schemas.microsoft.com/office/word/2015/wordml/symex" xmlns:wpg="http://schemas.microsoft.com/office/word/2010/wordprocessingGroup" xmlns:wpi="http://schemas.microsoft.com/office/word/2010/wordprocessingInk" xmlns:wne="http://schemas.microsoft.com/office/word/2006/wordml" xmlns:wps="http://schemas.microsoft.com/office/word/2010/wordprocessingShape" mc:Ignorable="w14 w15 w16se w16cid wp14">
+<w:numbering xmlns:wpc="http://schemas.microsoft.com/office/word/2010/wordprocessingCanvas" xmlns:cx="http://schemas.microsoft.com/office/drawing/2014/chartex" xmlns:mc="http://schemas.openxmlformats.org/markup-compatibility/2006" xmlns:o="urn:schemas-microsoft-com:office:office" xmlns:r="http://schemas.openxmlformats.org/officeDocument/2006/relationships" xmlns:m="http://schemas.openxmlformats.org/officeDocument/2006/math" xmlns:v="urn:schemas-microsoft-com:vml" xmlns:wp14="http://schemas.microsoft.com/office/word/2010/wordprocessingDrawing" xmlns:wp="http://schemas.openxmlformats.org/drawingml/2006/wordprocessingDrawing" xmlns:w10="urn:schemas-microsoft-com:office:word" xmlns:w="http://schemas.openxmlformats.org/wordprocessingml/2006/main" xmlns:w14="http://schemas.microsoft.com/office/word/2010/wordml" xmlns:w15="http://schemas.microsoft.com/office/word/2012/wordml" xmlns:w16se="http://schemas.microsoft.com/office/word/2015/wordml/symex" xmlns:wpg="http://schemas.microsoft.com/office/word/2010/wordprocessingGroup" xmlns:wpi="http://schemas.microsoft.com/office/word/2010/wordprocessingInk" xmlns:wne="http://schemas.microsoft.com/office/word/2006/wordml" xmlns:wps="http://schemas.microsoft.com/office/word/2010/wordprocessingShape" mc:Ignorable="w14 w15 w16se wp14">
   <w:abstractNum w:abstractNumId="0" w15:restartNumberingAfterBreak="0">
     <w:nsid w:val="02703558"/>
     <w:multiLevelType w:val="hybridMultilevel"/>
@@ -13170,7 +13573,7 @@
 </file>
 
 <file path=word/styles.xml><?xml version="1.0" encoding="utf-8"?>
-<w:styles xmlns:mc="http://schemas.openxmlformats.org/markup-compatibility/2006" xmlns:r="http://schemas.openxmlformats.org/officeDocument/2006/relationships" xmlns:w="http://schemas.openxmlformats.org/wordprocessingml/2006/main" xmlns:w14="http://schemas.microsoft.com/office/word/2010/wordml" xmlns:w15="http://schemas.microsoft.com/office/word/2012/wordml" xmlns:w16cid="http://schemas.microsoft.com/office/word/2016/wordml/cid" xmlns:w16se="http://schemas.microsoft.com/office/word/2015/wordml/symex" mc:Ignorable="w14 w15 w16se w16cid">
+<w:styles xmlns:mc="http://schemas.openxmlformats.org/markup-compatibility/2006" xmlns:r="http://schemas.openxmlformats.org/officeDocument/2006/relationships" xmlns:w="http://schemas.openxmlformats.org/wordprocessingml/2006/main" xmlns:w14="http://schemas.microsoft.com/office/word/2010/wordml" xmlns:w15="http://schemas.microsoft.com/office/word/2012/wordml" xmlns:w16se="http://schemas.microsoft.com/office/word/2015/wordml/symex" mc:Ignorable="w14 w15 w16se">
   <w:docDefaults>
     <w:rPrDefault>
       <w:rPr>
@@ -13186,7 +13589,7 @@
       </w:pPr>
     </w:pPrDefault>
   </w:docDefaults>
-  <w:latentStyles w:defLockedState="0" w:defUIPriority="99" w:defSemiHidden="0" w:defUnhideWhenUsed="0" w:defQFormat="0" w:count="375">
+  <w:latentStyles w:defLockedState="0" w:defUIPriority="99" w:defSemiHidden="0" w:defUnhideWhenUsed="0" w:defQFormat="0" w:count="371">
     <w:lsdException w:name="Normal" w:uiPriority="0" w:qFormat="1"/>
     <w:lsdException w:name="heading 1" w:uiPriority="9" w:qFormat="1"/>
     <w:lsdException w:name="heading 2" w:semiHidden="1" w:uiPriority="9" w:unhideWhenUsed="1" w:qFormat="1"/>
@@ -13292,6 +13695,7 @@
     <w:lsdException w:name="HTML Sample" w:semiHidden="1" w:unhideWhenUsed="1"/>
     <w:lsdException w:name="HTML Typewriter" w:semiHidden="1" w:unhideWhenUsed="1"/>
     <w:lsdException w:name="HTML Variable" w:semiHidden="1" w:unhideWhenUsed="1"/>
+    <w:lsdException w:name="Normal Table" w:semiHidden="1" w:unhideWhenUsed="1"/>
     <w:lsdException w:name="annotation subject" w:semiHidden="1" w:unhideWhenUsed="1"/>
     <w:lsdException w:name="No List" w:semiHidden="1" w:unhideWhenUsed="1"/>
     <w:lsdException w:name="Outline List 1" w:semiHidden="1" w:unhideWhenUsed="1"/>
@@ -13335,8 +13739,10 @@
     <w:lsdException w:name="Table Elegant" w:semiHidden="1" w:unhideWhenUsed="1"/>
     <w:lsdException w:name="Table Professional" w:semiHidden="1" w:unhideWhenUsed="1"/>
     <w:lsdException w:name="Table Subtle 1" w:semiHidden="1" w:unhideWhenUsed="1"/>
+    <w:lsdException w:name="Table Subtle 2" w:semiHidden="1" w:unhideWhenUsed="1"/>
     <w:lsdException w:name="Table Web 1" w:semiHidden="1" w:unhideWhenUsed="1"/>
     <w:lsdException w:name="Table Web 2" w:semiHidden="1" w:unhideWhenUsed="1"/>
+    <w:lsdException w:name="Table Web 3" w:semiHidden="1" w:unhideWhenUsed="1"/>
     <w:lsdException w:name="Balloon Text" w:semiHidden="1" w:unhideWhenUsed="1"/>
     <w:lsdException w:name="Table Grid" w:uiPriority="39"/>
     <w:lsdException w:name="Table Theme" w:semiHidden="1" w:unhideWhenUsed="1"/>
@@ -13555,14 +13961,53 @@
     <w:lsdException w:name="List Table 5 Dark Accent 6" w:uiPriority="50"/>
     <w:lsdException w:name="List Table 6 Colorful Accent 6" w:uiPriority="51"/>
     <w:lsdException w:name="List Table 7 Colorful Accent 6" w:uiPriority="52"/>
-    <w:lsdException w:name="Mention" w:semiHidden="1" w:unhideWhenUsed="1"/>
-    <w:lsdException w:name="Smart Hyperlink" w:semiHidden="1" w:unhideWhenUsed="1"/>
-    <w:lsdException w:name="Hashtag" w:semiHidden="1" w:unhideWhenUsed="1"/>
-    <w:lsdException w:name="Unresolved Mention" w:semiHidden="1" w:unhideWhenUsed="1"/>
   </w:latentStyles>
   <w:style w:type="paragraph" w:default="1" w:styleId="Normal">
     <w:name w:val="Normal"/>
     <w:qFormat/>
+  </w:style>
+  <w:style w:type="paragraph" w:styleId="Ttulo1">
+    <w:name w:val="heading 1"/>
+    <w:basedOn w:val="Normal"/>
+    <w:next w:val="Normal"/>
+    <w:link w:val="Ttulo1Car"/>
+    <w:uiPriority w:val="9"/>
+    <w:qFormat/>
+    <w:rsid w:val="00955FDD"/>
+    <w:pPr>
+      <w:keepNext/>
+      <w:keepLines/>
+      <w:spacing w:before="240" w:after="0"/>
+      <w:outlineLvl w:val="0"/>
+    </w:pPr>
+    <w:rPr>
+      <w:rFonts w:asciiTheme="majorHAnsi" w:eastAsiaTheme="majorEastAsia" w:hAnsiTheme="majorHAnsi" w:cstheme="majorBidi"/>
+      <w:color w:val="2E74B5" w:themeColor="accent1" w:themeShade="BF"/>
+      <w:sz w:val="32"/>
+      <w:szCs w:val="32"/>
+    </w:rPr>
+  </w:style>
+  <w:style w:type="paragraph" w:styleId="Ttulo2">
+    <w:name w:val="heading 2"/>
+    <w:basedOn w:val="Normal"/>
+    <w:next w:val="Normal"/>
+    <w:link w:val="Ttulo2Car"/>
+    <w:uiPriority w:val="9"/>
+    <w:unhideWhenUsed/>
+    <w:qFormat/>
+    <w:rsid w:val="00955FDD"/>
+    <w:pPr>
+      <w:keepNext/>
+      <w:keepLines/>
+      <w:spacing w:before="40" w:after="0"/>
+      <w:outlineLvl w:val="1"/>
+    </w:pPr>
+    <w:rPr>
+      <w:rFonts w:asciiTheme="majorHAnsi" w:eastAsiaTheme="majorEastAsia" w:hAnsiTheme="majorHAnsi" w:cstheme="majorBidi"/>
+      <w:color w:val="2E74B5" w:themeColor="accent1" w:themeShade="BF"/>
+      <w:sz w:val="26"/>
+      <w:szCs w:val="26"/>
+    </w:rPr>
   </w:style>
   <w:style w:type="character" w:default="1" w:styleId="Fuentedeprrafopredeter">
     <w:name w:val="Default Paragraph Font"/>
@@ -13680,6 +14125,71 @@
       <w:sz w:val="24"/>
       <w:szCs w:val="24"/>
       <w:lang w:eastAsia="es-AR"/>
+    </w:rPr>
+  </w:style>
+  <w:style w:type="character" w:customStyle="1" w:styleId="Ttulo2Car">
+    <w:name w:val="Título 2 Car"/>
+    <w:basedOn w:val="Fuentedeprrafopredeter"/>
+    <w:link w:val="Ttulo2"/>
+    <w:uiPriority w:val="9"/>
+    <w:rsid w:val="00955FDD"/>
+    <w:rPr>
+      <w:rFonts w:asciiTheme="majorHAnsi" w:eastAsiaTheme="majorEastAsia" w:hAnsiTheme="majorHAnsi" w:cstheme="majorBidi"/>
+      <w:color w:val="2E74B5" w:themeColor="accent1" w:themeShade="BF"/>
+      <w:sz w:val="26"/>
+      <w:szCs w:val="26"/>
+    </w:rPr>
+  </w:style>
+  <w:style w:type="character" w:customStyle="1" w:styleId="Ttulo1Car">
+    <w:name w:val="Título 1 Car"/>
+    <w:basedOn w:val="Fuentedeprrafopredeter"/>
+    <w:link w:val="Ttulo1"/>
+    <w:uiPriority w:val="9"/>
+    <w:rsid w:val="00955FDD"/>
+    <w:rPr>
+      <w:rFonts w:asciiTheme="majorHAnsi" w:eastAsiaTheme="majorEastAsia" w:hAnsiTheme="majorHAnsi" w:cstheme="majorBidi"/>
+      <w:color w:val="2E74B5" w:themeColor="accent1" w:themeShade="BF"/>
+      <w:sz w:val="32"/>
+      <w:szCs w:val="32"/>
+    </w:rPr>
+  </w:style>
+  <w:style w:type="paragraph" w:styleId="TtuloTDC">
+    <w:name w:val="TOC Heading"/>
+    <w:basedOn w:val="Ttulo1"/>
+    <w:next w:val="Normal"/>
+    <w:uiPriority w:val="39"/>
+    <w:unhideWhenUsed/>
+    <w:qFormat/>
+    <w:rsid w:val="00955FDD"/>
+    <w:pPr>
+      <w:outlineLvl w:val="9"/>
+    </w:pPr>
+    <w:rPr>
+      <w:lang w:eastAsia="es-AR"/>
+    </w:rPr>
+  </w:style>
+  <w:style w:type="paragraph" w:styleId="TDC2">
+    <w:name w:val="toc 2"/>
+    <w:basedOn w:val="Normal"/>
+    <w:next w:val="Normal"/>
+    <w:autoRedefine/>
+    <w:uiPriority w:val="39"/>
+    <w:unhideWhenUsed/>
+    <w:rsid w:val="00955FDD"/>
+    <w:pPr>
+      <w:spacing w:after="100"/>
+      <w:ind w:left="220"/>
+    </w:pPr>
+  </w:style>
+  <w:style w:type="character" w:styleId="Hipervnculo">
+    <w:name w:val="Hyperlink"/>
+    <w:basedOn w:val="Fuentedeprrafopredeter"/>
+    <w:uiPriority w:val="99"/>
+    <w:unhideWhenUsed/>
+    <w:rsid w:val="00955FDD"/>
+    <w:rPr>
+      <w:color w:val="0563C1" w:themeColor="hyperlink"/>
+      <w:u w:val="single"/>
     </w:rPr>
   </w:style>
 </w:styles>
@@ -13951,7 +14461,7 @@
 </file>
 
 <file path=customXml/itemProps1.xml><?xml version="1.0" encoding="utf-8"?>
-<ds:datastoreItem xmlns:ds="http://schemas.openxmlformats.org/officeDocument/2006/customXml" ds:itemID="{1A7B9E4A-32B6-414A-85CA-E17B4A89DF29}">
+<ds:datastoreItem xmlns:ds="http://schemas.openxmlformats.org/officeDocument/2006/customXml" ds:itemID="{222EDF0D-D5AD-46B3-B9A0-C4EDCF77CB22}">
   <ds:schemaRefs>
     <ds:schemaRef ds:uri="http://schemas.openxmlformats.org/officeDocument/2006/bibliography"/>
   </ds:schemaRefs>

</xml_diff>